<commit_message>
update lunwen 514 1st
</commit_message>
<xml_diff>
--- a/00_practise/00_毕业材料/00_基于TP的点餐系统/论文.docx
+++ b/00_practise/00_毕业材料/00_基于TP的点餐系统/论文.docx
@@ -57,12 +57,6 @@
       <w:tr>
         <w:tblPrEx>
           <w:tblLayout w:type="fixed"/>
-          <w:tblCellMar>
-            <w:top w:w="0" w:type="dxa"/>
-            <w:left w:w="108" w:type="dxa"/>
-            <w:bottom w:w="0" w:type="dxa"/>
-            <w:right w:w="108" w:type="dxa"/>
-          </w:tblCellMar>
         </w:tblPrEx>
         <w:trPr>
           <w:trHeight w:val="1474" w:hRule="atLeast"/>
@@ -4854,8 +4848,6 @@
           <w:szCs w:val="20"/>
         </w:rPr>
       </w:pPr>
-      <w:bookmarkStart w:id="71" w:name="_GoBack"/>
-      <w:bookmarkEnd w:id="71"/>
       <w:r>
         <w:rPr>
           <w:rFonts w:hint="eastAsia" w:ascii="黑体" w:hAnsi="宋体" w:eastAsia="黑体"/>
@@ -5009,9 +5001,9 @@
           <w:szCs w:val="24"/>
         </w:rPr>
       </w:pPr>
-      <w:bookmarkStart w:id="1" w:name="_Toc9220"/>
-      <w:bookmarkStart w:id="2" w:name="_Toc31658"/>
-      <w:bookmarkStart w:id="3" w:name="_Toc135054755"/>
+      <w:bookmarkStart w:id="1" w:name="_Toc135054755"/>
+      <w:bookmarkStart w:id="2" w:name="_Toc9220"/>
+      <w:bookmarkStart w:id="3" w:name="_Toc31658"/>
       <w:r>
         <w:rPr>
           <w:rFonts w:hint="eastAsia" w:ascii="黑体" w:hAnsi="黑体"/>
@@ -5040,9 +5032,9 @@
           <w:lang w:val="en-US" w:eastAsia="zh-CN" w:bidi="ar-SA"/>
         </w:rPr>
       </w:pPr>
-      <w:bookmarkStart w:id="4" w:name="_Toc135054756"/>
+      <w:bookmarkStart w:id="4" w:name="_Toc2831"/>
       <w:bookmarkStart w:id="5" w:name="_Toc3883"/>
-      <w:bookmarkStart w:id="6" w:name="_Toc2831"/>
+      <w:bookmarkStart w:id="6" w:name="_Toc135054756"/>
       <w:r>
         <w:rPr>
           <w:rFonts w:hint="eastAsia" w:ascii="黑体" w:hAnsi="黑体"/>
@@ -5426,9 +5418,9 @@
           <w:lang w:val="en-US" w:eastAsia="zh-CN"/>
         </w:rPr>
       </w:pPr>
-      <w:bookmarkStart w:id="7" w:name="_Toc14079"/>
-      <w:bookmarkStart w:id="8" w:name="_Toc23498"/>
-      <w:bookmarkStart w:id="9" w:name="_Toc135054758"/>
+      <w:bookmarkStart w:id="7" w:name="_Toc135054758"/>
+      <w:bookmarkStart w:id="8" w:name="_Toc14079"/>
+      <w:bookmarkStart w:id="9" w:name="_Toc23498"/>
       <w:r>
         <w:rPr>
           <w:rFonts w:hint="eastAsia" w:ascii="黑体" w:hAnsi="黑体"/>
@@ -5531,8 +5523,8 @@
         </w:rPr>
       </w:pPr>
       <w:bookmarkStart w:id="13" w:name="_Toc30048"/>
-      <w:bookmarkStart w:id="14" w:name="_Toc135054760"/>
-      <w:bookmarkStart w:id="15" w:name="_Toc13526"/>
+      <w:bookmarkStart w:id="14" w:name="_Toc13526"/>
+      <w:bookmarkStart w:id="15" w:name="_Toc135054760"/>
       <w:r>
         <w:rPr>
           <w:rFonts w:hint="eastAsia" w:ascii="黑体" w:hAnsi="黑体"/>
@@ -6214,8 +6206,8 @@
           <w:szCs w:val="24"/>
         </w:rPr>
       </w:pPr>
-      <w:bookmarkStart w:id="18" w:name="_Toc135054762"/>
-      <w:bookmarkStart w:id="19" w:name="_Toc12753"/>
+      <w:bookmarkStart w:id="18" w:name="_Toc12753"/>
+      <w:bookmarkStart w:id="19" w:name="_Toc135054762"/>
       <w:bookmarkStart w:id="20" w:name="_Toc23421"/>
       <w:r>
         <w:rPr>
@@ -6271,8 +6263,8 @@
         </w:rPr>
       </w:pPr>
       <w:bookmarkStart w:id="21" w:name="_Toc135054763"/>
-      <w:bookmarkStart w:id="22" w:name="_Toc31098"/>
-      <w:bookmarkStart w:id="23" w:name="_Toc1902"/>
+      <w:bookmarkStart w:id="22" w:name="_Toc1902"/>
+      <w:bookmarkStart w:id="23" w:name="_Toc31098"/>
       <w:r>
         <w:rPr>
           <w:rFonts w:hint="eastAsia"/>
@@ -6300,9 +6292,9 @@
           <w:lang w:val="en-US" w:eastAsia="zh-CN"/>
         </w:rPr>
       </w:pPr>
-      <w:bookmarkStart w:id="24" w:name="_Toc4059"/>
-      <w:bookmarkStart w:id="25" w:name="_Toc18745"/>
-      <w:bookmarkStart w:id="26" w:name="_Toc135054764"/>
+      <w:bookmarkStart w:id="24" w:name="_Toc18745"/>
+      <w:bookmarkStart w:id="25" w:name="_Toc135054764"/>
+      <w:bookmarkStart w:id="26" w:name="_Toc4059"/>
       <w:r>
         <w:rPr>
           <w:rFonts w:hint="eastAsia"/>
@@ -6815,8 +6807,8 @@
           <w:rFonts w:hint="eastAsia"/>
         </w:rPr>
       </w:pPr>
-      <w:bookmarkStart w:id="27" w:name="_Toc7500"/>
-      <w:bookmarkStart w:id="28" w:name="_Toc135054766"/>
+      <w:bookmarkStart w:id="27" w:name="_Toc135054766"/>
+      <w:bookmarkStart w:id="28" w:name="_Toc7500"/>
       <w:bookmarkStart w:id="29" w:name="_Toc19961"/>
       <w:r>
         <w:rPr>
@@ -7113,6 +7105,52 @@
     </w:p>
     <w:p>
       <w:pPr>
+        <w:spacing w:line="360" w:lineRule="exact"/>
+        <w:ind w:firstLine="420" w:firstLineChars="200"/>
+        <w:rPr>
+          <w:rFonts w:hint="eastAsia" w:ascii="宋体" w:hAnsi="宋体"/>
+          <w:kern w:val="2"/>
+          <w:sz w:val="21"/>
+          <w:szCs w:val="21"/>
+          <w:lang w:val="en-US" w:eastAsia="zh-CN" w:bidi="ar-SA"/>
+        </w:rPr>
+      </w:pPr>
+      <w:r>
+        <w:rPr>
+          <w:rFonts w:hint="eastAsia" w:ascii="宋体" w:hAnsi="宋体"/>
+          <w:kern w:val="2"/>
+          <w:sz w:val="21"/>
+          <w:szCs w:val="21"/>
+          <w:lang w:val="en-US" w:eastAsia="zh-CN" w:bidi="ar-SA"/>
+        </w:rPr>
+        <w:t>由于本系统流程图比较大，我们按照用户不同将流程图分为4个子流程图。它们分别为前台点餐平台流程图、后台总代理流程图、后台代理流程图和后台商铺流程图。</w:t>
+      </w:r>
+    </w:p>
+    <w:p>
+      <w:pPr>
+        <w:spacing w:line="360" w:lineRule="exact"/>
+        <w:ind w:firstLine="420" w:firstLineChars="200"/>
+        <w:rPr>
+          <w:rFonts w:hint="eastAsia" w:ascii="宋体" w:hAnsi="宋体"/>
+          <w:kern w:val="2"/>
+          <w:sz w:val="21"/>
+          <w:szCs w:val="21"/>
+          <w:lang w:val="en-US" w:eastAsia="zh-CN" w:bidi="ar-SA"/>
+        </w:rPr>
+      </w:pPr>
+      <w:r>
+        <w:rPr>
+          <w:rFonts w:hint="eastAsia" w:ascii="宋体" w:hAnsi="宋体"/>
+          <w:kern w:val="2"/>
+          <w:sz w:val="21"/>
+          <w:szCs w:val="21"/>
+          <w:lang w:val="en-US" w:eastAsia="zh-CN" w:bidi="ar-SA"/>
+        </w:rPr>
+        <w:t>前台点餐平台是面向顾客的，他们在商家的设备点餐、下订单、支付。</w:t>
+      </w:r>
+    </w:p>
+    <w:p>
+      <w:pPr>
         <w:ind w:firstLine="420" w:firstLineChars="0"/>
         <w:rPr>
           <w:rFonts w:hint="eastAsia" w:ascii="宋体" w:hAnsi="宋体"/>
@@ -7130,57 +7168,27 @@
           <w:szCs w:val="21"/>
           <w:lang w:val="en-US" w:eastAsia="zh-CN" w:bidi="ar-SA"/>
         </w:rPr>
-        <w:t xml:space="preserve">下面是点餐系统所设计的数据流图如图3-1所示：                                                                                                                                                                                                                                                                                                                                                                                                                                                                                                                                                                                                                                    </w:t>
-      </w:r>
-    </w:p>
-    <w:p>
-      <w:pPr>
-        <w:rPr>
-          <w:rFonts w:ascii="宋体" w:hAnsi="宋体" w:cs="宋体"/>
-          <w:kern w:val="0"/>
-          <w:sz w:val="24"/>
-          <w:szCs w:val="24"/>
-        </w:rPr>
-      </w:pPr>
-      <w:r>
-        <w:rPr>
-          <w:rFonts w:ascii="宋体" w:hAnsi="宋体" w:cs="宋体"/>
-          <w:kern w:val="0"/>
-          <w:sz w:val="24"/>
-          <w:szCs w:val="24"/>
-        </w:rPr>
-        <w:fldChar w:fldCharType="begin"/>
-      </w:r>
-      <w:r>
-        <w:rPr>
-          <w:rFonts w:ascii="宋体" w:hAnsi="宋体" w:cs="宋体"/>
-          <w:kern w:val="0"/>
-          <w:sz w:val="24"/>
-          <w:szCs w:val="24"/>
-        </w:rPr>
-        <w:instrText xml:space="preserve"> INCLUDEPICTURE "C:\\Users\\Administrator\\AppData\\Roaming\\Tencent\\Users\\1018827455\\QQ\\WinTemp\\RichOle\\G(%6QW_[YAI`883@S]PJWRW.png" \* MERGEFORMATINET </w:instrText>
-      </w:r>
-      <w:r>
-        <w:rPr>
-          <w:rFonts w:ascii="宋体" w:hAnsi="宋体" w:cs="宋体"/>
-          <w:kern w:val="0"/>
-          <w:sz w:val="24"/>
-          <w:szCs w:val="24"/>
-        </w:rPr>
-        <w:fldChar w:fldCharType="separate"/>
-      </w:r>
-      <w:r>
-        <w:rPr>
-          <w:rFonts w:ascii="宋体" w:hAnsi="宋体" w:cs="宋体"/>
-          <w:kern w:val="0"/>
-          <w:sz w:val="24"/>
-          <w:szCs w:val="24"/>
-        </w:rPr>
+        <w:t xml:space="preserve">下面是前台点餐平台所设计的数据流图如图3-1所示：      </w:t>
+      </w:r>
+    </w:p>
+    <w:p>
+      <w:pPr>
+        <w:ind w:firstLine="420" w:firstLineChars="0"/>
+        <w:jc w:val="center"/>
+        <w:rPr>
+          <w:rFonts w:hint="eastAsia" w:ascii="宋体" w:hAnsi="宋体"/>
+          <w:kern w:val="2"/>
+          <w:sz w:val="21"/>
+          <w:szCs w:val="21"/>
+          <w:lang w:val="en-US" w:eastAsia="zh-CN" w:bidi="ar-SA"/>
+        </w:rPr>
+      </w:pPr>
+      <w:r>
         <w:drawing>
           <wp:inline distT="0" distB="0" distL="114300" distR="114300">
-            <wp:extent cx="5278120" cy="2971165"/>
-            <wp:effectExtent l="0" t="0" r="17780" b="635"/>
-            <wp:docPr id="17" name="图片 5" descr="G(%6QW_[YAI`883@S]PJWRW"/>
+            <wp:extent cx="4333240" cy="5415280"/>
+            <wp:effectExtent l="0" t="0" r="10160" b="13970"/>
+            <wp:docPr id="7" name="图片 4"/>
             <wp:cNvGraphicFramePr>
               <a:graphicFrameLocks xmlns:a="http://schemas.openxmlformats.org/drawingml/2006/main" noChangeAspect="1"/>
             </wp:cNvGraphicFramePr>
@@ -7188,7 +7196,7 @@
               <a:graphicData uri="http://schemas.openxmlformats.org/drawingml/2006/picture">
                 <pic:pic xmlns:pic="http://schemas.openxmlformats.org/drawingml/2006/picture">
                   <pic:nvPicPr>
-                    <pic:cNvPr id="17" name="图片 5" descr="G(%6QW_[YAI`883@S]PJWRW"/>
+                    <pic:cNvPr id="7" name="图片 4"/>
                     <pic:cNvPicPr>
                       <a:picLocks noChangeAspect="1"/>
                     </pic:cNvPicPr>
@@ -7202,7 +7210,7 @@
                   <pic:spPr>
                     <a:xfrm>
                       <a:off x="0" y="0"/>
-                      <a:ext cx="5278120" cy="2971165"/>
+                      <a:ext cx="4333240" cy="5415280"/>
                     </a:xfrm>
                     <a:prstGeom prst="rect">
                       <a:avLst/>
@@ -7218,15 +7226,227 @@
           </wp:inline>
         </w:drawing>
       </w:r>
-      <w:r>
+    </w:p>
+    <w:p>
+      <w:pPr>
+        <w:jc w:val="center"/>
+        <w:rPr>
+          <w:rFonts w:hint="eastAsia" w:ascii="宋体" w:hAnsi="宋体"/>
+          <w:kern w:val="2"/>
+          <w:sz w:val="21"/>
+          <w:szCs w:val="21"/>
+          <w:lang w:val="en-US" w:eastAsia="zh-CN" w:bidi="ar-SA"/>
+        </w:rPr>
+      </w:pPr>
+      <w:r>
+        <w:rPr>
+          <w:rFonts w:hint="eastAsia" w:ascii="宋体" w:hAnsi="宋体" w:cs="宋体"/>
+          <w:szCs w:val="21"/>
+        </w:rPr>
+        <w:t>图</w:t>
+      </w:r>
+      <w:r>
+        <w:rPr>
+          <w:rFonts w:hint="eastAsia" w:ascii="宋体" w:hAnsi="宋体" w:cs="宋体"/>
+          <w:szCs w:val="21"/>
+          <w:lang w:val="en-US" w:eastAsia="zh-CN"/>
+        </w:rPr>
+        <w:t>3</w:t>
+      </w:r>
+      <w:r>
+        <w:rPr>
+          <w:szCs w:val="21"/>
+        </w:rPr>
+        <w:t>-1</w:t>
+      </w:r>
+      <w:r>
+        <w:rPr>
+          <w:rFonts w:hint="eastAsia"/>
+          <w:szCs w:val="21"/>
+          <w:lang w:val="en-US" w:eastAsia="zh-CN"/>
+        </w:rPr>
+        <w:t>前</w:t>
+      </w:r>
+      <w:r>
+        <w:rPr>
+          <w:rFonts w:hint="eastAsia" w:ascii="宋体" w:hAnsi="宋体"/>
+          <w:kern w:val="2"/>
+          <w:sz w:val="21"/>
+          <w:szCs w:val="21"/>
+          <w:lang w:val="en-US" w:eastAsia="zh-CN" w:bidi="ar-SA"/>
+        </w:rPr>
+        <w:t>台点餐平台流程图</w:t>
+      </w:r>
+    </w:p>
+    <w:p>
+      <w:pPr>
+        <w:spacing w:line="360" w:lineRule="exact"/>
+        <w:ind w:firstLine="420" w:firstLineChars="200"/>
+        <w:rPr>
+          <w:rFonts w:hint="eastAsia" w:ascii="宋体" w:hAnsi="宋体"/>
+          <w:kern w:val="2"/>
+          <w:sz w:val="21"/>
+          <w:szCs w:val="21"/>
+          <w:lang w:val="en-US" w:eastAsia="zh-CN" w:bidi="ar-SA"/>
+        </w:rPr>
+      </w:pPr>
+      <w:r>
+        <w:rPr>
+          <w:rFonts w:hint="eastAsia" w:ascii="宋体" w:hAnsi="宋体"/>
+          <w:kern w:val="2"/>
+          <w:sz w:val="21"/>
+          <w:szCs w:val="21"/>
+          <w:lang w:val="en-US" w:eastAsia="zh-CN" w:bidi="ar-SA"/>
+        </w:rPr>
+        <w:t>后台总代理是面向总代理的，他们可以</w:t>
+      </w:r>
+    </w:p>
+    <w:p>
+      <w:pPr>
+        <w:ind w:firstLine="420" w:firstLineChars="0"/>
+        <w:jc w:val="both"/>
+        <w:rPr>
+          <w:rFonts w:hint="eastAsia" w:ascii="宋体" w:hAnsi="宋体"/>
+          <w:kern w:val="2"/>
+          <w:sz w:val="21"/>
+          <w:szCs w:val="21"/>
+          <w:lang w:val="en-US" w:eastAsia="zh-CN" w:bidi="ar-SA"/>
+        </w:rPr>
+      </w:pPr>
+      <w:r>
+        <w:rPr>
+          <w:rFonts w:hint="eastAsia" w:ascii="宋体" w:hAnsi="宋体"/>
+          <w:kern w:val="2"/>
+          <w:sz w:val="21"/>
+          <w:szCs w:val="21"/>
+          <w:lang w:val="en-US" w:eastAsia="zh-CN" w:bidi="ar-SA"/>
+        </w:rPr>
+        <w:t xml:space="preserve">下面是后台总代理所设计的数据流图如图3-1所示：  </w:t>
+      </w:r>
+    </w:p>
+    <w:p>
+      <w:pPr>
+        <w:spacing w:line="360" w:lineRule="exact"/>
+        <w:ind w:firstLine="420" w:firstLineChars="200"/>
+        <w:rPr>
+          <w:rFonts w:hint="eastAsia" w:ascii="宋体" w:hAnsi="宋体"/>
+          <w:kern w:val="2"/>
+          <w:sz w:val="21"/>
+          <w:szCs w:val="21"/>
+          <w:lang w:val="en-US" w:eastAsia="zh-CN" w:bidi="ar-SA"/>
+        </w:rPr>
+      </w:pPr>
+      <w:r>
+        <w:rPr>
+          <w:rFonts w:hint="eastAsia" w:ascii="宋体" w:hAnsi="宋体"/>
+          <w:kern w:val="2"/>
+          <w:sz w:val="21"/>
+          <w:szCs w:val="21"/>
+          <w:lang w:val="en-US" w:eastAsia="zh-CN" w:bidi="ar-SA"/>
+        </w:rPr>
+        <w:t>前台点餐平台是面向顾客的，他们在商家的设备点餐、下订单、支付。</w:t>
+      </w:r>
+    </w:p>
+    <w:p>
+      <w:pPr>
+        <w:ind w:firstLine="420" w:firstLineChars="0"/>
+        <w:jc w:val="both"/>
+        <w:rPr>
+          <w:rFonts w:hint="eastAsia" w:ascii="宋体" w:hAnsi="宋体"/>
+          <w:kern w:val="2"/>
+          <w:sz w:val="21"/>
+          <w:szCs w:val="21"/>
+          <w:lang w:val="en-US" w:eastAsia="zh-CN" w:bidi="ar-SA"/>
+        </w:rPr>
+      </w:pPr>
+      <w:r>
+        <w:rPr>
+          <w:rFonts w:hint="eastAsia" w:ascii="宋体" w:hAnsi="宋体"/>
+          <w:kern w:val="2"/>
+          <w:sz w:val="21"/>
+          <w:szCs w:val="21"/>
+          <w:lang w:val="en-US" w:eastAsia="zh-CN" w:bidi="ar-SA"/>
+        </w:rPr>
+        <w:t xml:space="preserve">下面是前台点餐平台所设计的数据流图如图3-1所示： </w:t>
+      </w:r>
+    </w:p>
+    <w:p>
+      <w:pPr>
+        <w:spacing w:line="360" w:lineRule="exact"/>
+        <w:ind w:firstLine="420" w:firstLineChars="200"/>
+        <w:rPr>
+          <w:rFonts w:hint="eastAsia" w:ascii="宋体" w:hAnsi="宋体"/>
+          <w:kern w:val="2"/>
+          <w:sz w:val="21"/>
+          <w:szCs w:val="21"/>
+          <w:lang w:val="en-US" w:eastAsia="zh-CN" w:bidi="ar-SA"/>
+        </w:rPr>
+      </w:pPr>
+      <w:r>
+        <w:rPr>
+          <w:rFonts w:hint="eastAsia" w:ascii="宋体" w:hAnsi="宋体"/>
+          <w:kern w:val="2"/>
+          <w:sz w:val="21"/>
+          <w:szCs w:val="21"/>
+          <w:lang w:val="en-US" w:eastAsia="zh-CN" w:bidi="ar-SA"/>
+        </w:rPr>
+        <w:t>前台点餐平台是面向顾客的，他们在商家的设备点餐、下订单、支付。</w:t>
+      </w:r>
+    </w:p>
+    <w:p>
+      <w:pPr>
+        <w:ind w:firstLine="420" w:firstLineChars="0"/>
+        <w:jc w:val="both"/>
+        <w:rPr>
+          <w:rFonts w:hint="eastAsia" w:ascii="宋体" w:hAnsi="宋体"/>
+          <w:kern w:val="2"/>
+          <w:sz w:val="21"/>
+          <w:szCs w:val="21"/>
+          <w:lang w:val="en-US" w:eastAsia="zh-CN" w:bidi="ar-SA"/>
+        </w:rPr>
+      </w:pPr>
+      <w:r>
+        <w:rPr>
+          <w:rFonts w:hint="eastAsia" w:ascii="宋体" w:hAnsi="宋体"/>
+          <w:kern w:val="2"/>
+          <w:sz w:val="21"/>
+          <w:szCs w:val="21"/>
+          <w:lang w:val="en-US" w:eastAsia="zh-CN" w:bidi="ar-SA"/>
+        </w:rPr>
+        <w:t xml:space="preserve">下面是前台点餐平台所设计的数据流图如图3-1所示：  </w:t>
+      </w:r>
+    </w:p>
+    <w:p>
+      <w:pPr>
+        <w:ind w:firstLine="420" w:firstLineChars="0"/>
+        <w:rPr>
+          <w:rFonts w:hint="eastAsia" w:ascii="宋体" w:hAnsi="宋体"/>
+          <w:kern w:val="2"/>
+          <w:sz w:val="21"/>
+          <w:szCs w:val="21"/>
+          <w:lang w:val="en-US" w:eastAsia="zh-CN" w:bidi="ar-SA"/>
+        </w:rPr>
+      </w:pPr>
+      <w:r>
+        <w:rPr>
+          <w:rFonts w:hint="eastAsia" w:ascii="宋体" w:hAnsi="宋体"/>
+          <w:kern w:val="2"/>
+          <w:sz w:val="21"/>
+          <w:szCs w:val="21"/>
+          <w:lang w:val="en-US" w:eastAsia="zh-CN" w:bidi="ar-SA"/>
+        </w:rPr>
+        <w:t xml:space="preserve">                                                                                                                                                                                                                                                                                                                                                                                                                                                                                                                                                                                                                       </w:t>
+      </w:r>
+    </w:p>
+    <w:p>
+      <w:pPr>
         <w:rPr>
           <w:rFonts w:ascii="宋体" w:hAnsi="宋体" w:cs="宋体"/>
           <w:kern w:val="0"/>
           <w:sz w:val="24"/>
           <w:szCs w:val="24"/>
         </w:rPr>
-        <w:fldChar w:fldCharType="end"/>
-      </w:r>
+      </w:pPr>
       <w:r>
         <w:rPr>
           <w:rFonts w:hint="eastAsia" w:ascii="宋体" w:hAnsi="宋体" w:cs="宋体"/>
@@ -7235,35 +7455,11 @@
           <w:szCs w:val="24"/>
           <w:lang w:val="en-US" w:eastAsia="zh-CN"/>
         </w:rPr>
-        <w:t xml:space="preserve">                                                                                                                                                                                                                                                                                                                                                                                                                                                                                                                                                                                         </w:t>
-      </w:r>
-    </w:p>
-    <w:p>
-      <w:pPr>
-        <w:spacing w:line="360" w:lineRule="exact"/>
-        <w:ind w:firstLine="420" w:firstLineChars="200"/>
-        <w:jc w:val="left"/>
-        <w:rPr>
-          <w:rFonts w:hint="eastAsia" w:ascii="宋体" w:hAnsi="宋体"/>
-          <w:kern w:val="2"/>
-          <w:sz w:val="21"/>
-          <w:szCs w:val="21"/>
-          <w:lang w:val="en-US" w:eastAsia="zh-CN" w:bidi="ar-SA"/>
-        </w:rPr>
-      </w:pPr>
-      <w:r>
-        <w:rPr>
-          <w:rFonts w:hint="eastAsia" w:ascii="宋体" w:hAnsi="宋体"/>
-          <w:kern w:val="2"/>
-          <w:sz w:val="21"/>
-          <w:szCs w:val="21"/>
-          <w:lang w:val="en-US" w:eastAsia="zh-CN" w:bidi="ar-SA"/>
-        </w:rPr>
-        <w:t>用户可以以游客的身份进行搜索商品和浏览商品，还可以注册和进行搜索商品、浏览商品、查看商品的详细信息、加入购物车、提交订单、确认购买这些操作则需要用户登录，后台管理员可以对订单进行处理。订购商品数据流图如图3-2所示。</w:t>
-      </w:r>
-    </w:p>
-    <w:p>
-      <w:pPr>
+        <w:t xml:space="preserve">                                                              </w:t>
+      </w:r>
+      <w:bookmarkStart w:id="71" w:name="_GoBack"/>
+      <w:bookmarkEnd w:id="71"/>
+      <w:r>
         <w:rPr>
           <w:rFonts w:hint="eastAsia" w:ascii="宋体" w:hAnsi="宋体" w:cs="宋体"/>
           <w:kern w:val="0"/>
@@ -7271,16 +7467,18 @@
           <w:szCs w:val="24"/>
           <w:lang w:val="en-US" w:eastAsia="zh-CN"/>
         </w:rPr>
-      </w:pPr>
-      <w:r>
+        <w:t xml:space="preserve">                                                                                                                                                                                                                                                                                                                                                                                                                                                                                                                           </w:t>
+      </w:r>
+    </w:p>
+    <w:p>
+      <w:pPr>
         <w:rPr>
           <w:rFonts w:ascii="宋体" w:hAnsi="宋体" w:cs="宋体"/>
           <w:kern w:val="0"/>
           <w:sz w:val="24"/>
           <w:szCs w:val="24"/>
         </w:rPr>
-        <w:fldChar w:fldCharType="begin"/>
-      </w:r>
+      </w:pPr>
       <w:r>
         <w:rPr>
           <w:rFonts w:ascii="宋体" w:hAnsi="宋体" w:cs="宋体"/>
@@ -7288,7 +7486,7 @@
           <w:sz w:val="24"/>
           <w:szCs w:val="24"/>
         </w:rPr>
-        <w:instrText xml:space="preserve"> INCLUDEPICTURE "C:\\Users\\Administrator\\AppData\\Roaming\\Tencent\\Users\\1018827455\\QQ\\WinTemp\\RichOle\\9CX}ZFY89(})@F5]RFDVW~H.png" \* MERGEFORMATINET </w:instrText>
+        <w:fldChar w:fldCharType="begin"/>
       </w:r>
       <w:r>
         <w:rPr>
@@ -7297,8 +7495,28 @@
           <w:sz w:val="24"/>
           <w:szCs w:val="24"/>
         </w:rPr>
+        <w:instrText xml:space="preserve"> INCLUDEPICTURE "C:\\Users\\Administrator\\AppData\\Roaming\\Tencent\\Users\\1018827455\\QQ\\WinTemp\\RichOle\\9CX}ZFY89(})@F5]RFDVW~H.png" \* MERGEFORMATINET </w:instrText>
+      </w:r>
+      <w:r>
+        <w:rPr>
+          <w:rFonts w:ascii="宋体" w:hAnsi="宋体" w:cs="宋体"/>
+          <w:kern w:val="0"/>
+          <w:sz w:val="24"/>
+          <w:szCs w:val="24"/>
+        </w:rPr>
         <w:fldChar w:fldCharType="separate"/>
       </w:r>
+    </w:p>
+    <w:p>
+      <w:pPr>
+        <w:rPr>
+          <w:rFonts w:hint="eastAsia" w:ascii="宋体" w:hAnsi="宋体" w:cs="宋体"/>
+          <w:kern w:val="0"/>
+          <w:sz w:val="24"/>
+          <w:szCs w:val="24"/>
+          <w:lang w:val="en-US" w:eastAsia="zh-CN"/>
+        </w:rPr>
+      </w:pPr>
       <w:r>
         <w:rPr>
           <w:rFonts w:ascii="宋体" w:hAnsi="宋体" w:cs="宋体"/>
@@ -7360,6 +7578,66 @@
     </w:p>
     <w:p>
       <w:pPr>
+        <w:jc w:val="center"/>
+        <w:rPr>
+          <w:rFonts w:hint="eastAsia" w:ascii="宋体" w:hAnsi="宋体" w:cs="宋体"/>
+          <w:szCs w:val="21"/>
+        </w:rPr>
+      </w:pPr>
+      <w:r>
+        <w:rPr>
+          <w:rFonts w:hint="eastAsia" w:ascii="宋体" w:hAnsi="宋体" w:cs="宋体"/>
+          <w:szCs w:val="21"/>
+        </w:rPr>
+        <w:t>图</w:t>
+      </w:r>
+      <w:r>
+        <w:rPr>
+          <w:rFonts w:hint="eastAsia" w:ascii="宋体" w:hAnsi="宋体" w:cs="宋体"/>
+          <w:szCs w:val="21"/>
+          <w:lang w:val="en-US" w:eastAsia="zh-CN"/>
+        </w:rPr>
+        <w:t>3</w:t>
+      </w:r>
+      <w:r>
+        <w:rPr>
+          <w:szCs w:val="21"/>
+        </w:rPr>
+        <w:t>-1</w:t>
+      </w:r>
+      <w:r>
+        <w:rPr>
+          <w:rFonts w:hint="eastAsia"/>
+          <w:szCs w:val="21"/>
+          <w:lang w:val="en-US" w:eastAsia="zh-CN"/>
+        </w:rPr>
+        <w:t>点餐</w:t>
+      </w:r>
+      <w:r>
+        <w:rPr>
+          <w:rFonts w:hint="eastAsia" w:ascii="宋体" w:hAnsi="宋体" w:cs="宋体"/>
+          <w:szCs w:val="21"/>
+        </w:rPr>
+        <w:t>系统</w:t>
+      </w:r>
+      <w:r>
+        <w:rPr>
+          <w:rFonts w:hint="eastAsia" w:ascii="宋体" w:hAnsi="宋体" w:cs="宋体"/>
+          <w:szCs w:val="21"/>
+          <w:lang w:val="en-US" w:eastAsia="zh-CN"/>
+        </w:rPr>
+        <w:t>总</w:t>
+      </w:r>
+      <w:r>
+        <w:rPr>
+          <w:rFonts w:hint="eastAsia" w:ascii="宋体" w:hAnsi="宋体" w:cs="宋体"/>
+          <w:szCs w:val="21"/>
+        </w:rPr>
+        <w:t>的功能模块图</w:t>
+      </w:r>
+    </w:p>
+    <w:p>
+      <w:pPr>
         <w:rPr>
           <w:rFonts w:hint="eastAsia"/>
           <w:lang w:val="en-US"/>
@@ -7402,8 +7680,8 @@
           <w:lang w:val="en-US" w:eastAsia="zh-CN"/>
         </w:rPr>
       </w:pPr>
-      <w:bookmarkStart w:id="32" w:name="_Toc20975"/>
-      <w:bookmarkStart w:id="33" w:name="_Toc423082109"/>
+      <w:bookmarkStart w:id="32" w:name="_Toc423082109"/>
+      <w:bookmarkStart w:id="33" w:name="_Toc20975"/>
       <w:r>
         <w:rPr>
           <w:rFonts w:hint="eastAsia"/>
@@ -8730,8 +9008,8 @@
           <w:rFonts w:hint="eastAsia"/>
         </w:rPr>
       </w:pPr>
-      <w:bookmarkStart w:id="40" w:name="_Toc423082113"/>
-      <w:bookmarkStart w:id="41" w:name="_Toc31065"/>
+      <w:bookmarkStart w:id="40" w:name="_Toc31065"/>
+      <w:bookmarkStart w:id="41" w:name="_Toc423082113"/>
       <w:r>
         <w:rPr>
           <w:rFonts w:hint="eastAsia"/>
@@ -17714,6 +17992,14 @@
       </w:tblGrid>
       <w:tr>
         <w:tblPrEx>
+          <w:tblBorders>
+            <w:top w:val="single" w:color="auto" w:sz="8" w:space="0"/>
+            <w:left w:val="none" w:color="auto" w:sz="0" w:space="0"/>
+            <w:bottom w:val="single" w:color="auto" w:sz="8" w:space="0"/>
+            <w:right w:val="none" w:color="auto" w:sz="0" w:space="0"/>
+            <w:insideH w:val="single" w:color="auto" w:sz="4" w:space="0"/>
+            <w:insideV w:val="single" w:color="auto" w:sz="4" w:space="0"/>
+          </w:tblBorders>
           <w:tblLayout w:type="fixed"/>
           <w:tblCellMar>
             <w:top w:w="0" w:type="dxa"/>
@@ -31352,8 +31638,8 @@
           <w:lang w:val="en-US" w:eastAsia="zh-CN"/>
         </w:rPr>
       </w:pPr>
-      <w:bookmarkStart w:id="49" w:name="_Toc28213"/>
-      <w:bookmarkStart w:id="50" w:name="_Toc5326"/>
+      <w:bookmarkStart w:id="49" w:name="_Toc5326"/>
+      <w:bookmarkStart w:id="50" w:name="_Toc28213"/>
       <w:r>
         <w:rPr>
           <w:rFonts w:hint="eastAsia"/>
@@ -31617,102 +31903,6 @@
         </w:rPr>
         <w:t>：用户可以选择支付宝、微信或者现金支付。</w:t>
       </w:r>
-    </w:p>
-    <w:p>
-      <w:pPr>
-        <w:spacing w:line="360" w:lineRule="exact"/>
-        <w:ind w:firstLine="420" w:firstLineChars="200"/>
-        <w:jc w:val="left"/>
-        <w:rPr>
-          <w:rFonts w:hint="eastAsia" w:ascii="宋体" w:hAnsi="宋体"/>
-          <w:kern w:val="2"/>
-          <w:sz w:val="21"/>
-          <w:szCs w:val="21"/>
-          <w:lang w:val="en-US" w:eastAsia="zh-CN" w:bidi="ar-SA"/>
-        </w:rPr>
-      </w:pPr>
-      <w:r>
-        <w:rPr>
-          <w:rFonts w:hint="eastAsia" w:ascii="宋体" w:hAnsi="宋体"/>
-          <w:kern w:val="2"/>
-          <w:sz w:val="21"/>
-          <w:szCs w:val="21"/>
-          <w:lang w:val="en-US" w:eastAsia="zh-CN" w:bidi="ar-SA"/>
-        </w:rPr>
-        <w:t>为了方便我们了解前台点餐的流程，这里画了一个大致的流程图：</w:t>
-      </w:r>
-    </w:p>
-    <w:p>
-      <w:pPr>
-        <w:spacing w:line="360" w:lineRule="exact"/>
-        <w:ind w:firstLine="420" w:firstLineChars="200"/>
-        <w:jc w:val="left"/>
-        <w:rPr>
-          <w:rFonts w:hint="eastAsia" w:ascii="宋体" w:hAnsi="宋体"/>
-          <w:kern w:val="2"/>
-          <w:sz w:val="21"/>
-          <w:szCs w:val="21"/>
-          <w:lang w:val="en-US" w:eastAsia="zh-CN" w:bidi="ar-SA"/>
-        </w:rPr>
-      </w:pPr>
-    </w:p>
-    <w:p>
-      <w:pPr>
-        <w:spacing w:line="360" w:lineRule="exact"/>
-        <w:ind w:firstLine="420" w:firstLineChars="200"/>
-        <w:jc w:val="left"/>
-        <w:rPr>
-          <w:rFonts w:hint="eastAsia" w:ascii="宋体" w:hAnsi="宋体"/>
-          <w:kern w:val="2"/>
-          <w:sz w:val="21"/>
-          <w:szCs w:val="21"/>
-          <w:lang w:val="en-US" w:eastAsia="zh-CN" w:bidi="ar-SA"/>
-        </w:rPr>
-      </w:pPr>
-    </w:p>
-    <w:p>
-      <w:pPr>
-        <w:spacing w:line="240" w:lineRule="auto"/>
-        <w:ind w:firstLine="0" w:firstLineChars="0"/>
-        <w:jc w:val="center"/>
-        <w:rPr>
-          <w:rFonts w:hint="eastAsia" w:ascii="宋体" w:hAnsi="宋体"/>
-          <w:kern w:val="2"/>
-          <w:sz w:val="21"/>
-          <w:szCs w:val="21"/>
-          <w:lang w:val="en-US" w:eastAsia="zh-CN" w:bidi="ar-SA"/>
-        </w:rPr>
-      </w:pPr>
-      <w:r>
-        <w:object>
-          <v:shape id="_x0000_i1028" o:spt="75" type="#_x0000_t75" style="height:227.9pt;width:256.55pt;" o:ole="t" filled="f" stroked="f" coordsize="21600,21600">
-            <v:path/>
-            <v:fill on="f" focussize="0,0"/>
-            <v:stroke on="f"/>
-            <v:imagedata r:id="rId26" o:title=""/>
-            <o:lock v:ext="edit" aspectratio="t"/>
-            <w10:wrap type="none"/>
-            <w10:anchorlock/>
-          </v:shape>
-          <o:OLEObject Type="Embed" ProgID="Visio.Drawing.11" ShapeID="_x0000_i1028" DrawAspect="Content" ObjectID="_1468075726" r:id="rId25">
-            <o:LockedField>false</o:LockedField>
-          </o:OLEObject>
-        </w:object>
-      </w:r>
-    </w:p>
-    <w:p>
-      <w:pPr>
-        <w:spacing w:line="360" w:lineRule="exact"/>
-        <w:ind w:firstLine="420" w:firstLineChars="200"/>
-        <w:jc w:val="left"/>
-        <w:rPr>
-          <w:rFonts w:hint="eastAsia" w:ascii="宋体" w:hAnsi="宋体"/>
-          <w:kern w:val="2"/>
-          <w:sz w:val="21"/>
-          <w:szCs w:val="21"/>
-          <w:lang w:val="en-US" w:eastAsia="zh-CN" w:bidi="ar-SA"/>
-        </w:rPr>
-      </w:pPr>
     </w:p>
     <w:p>
       <w:pPr>
@@ -31767,7 +31957,7 @@
                     </pic:cNvPicPr>
                   </pic:nvPicPr>
                   <pic:blipFill>
-                    <a:blip r:embed="rId27"/>
+                    <a:blip r:embed="rId25"/>
                     <a:stretch>
                       <a:fillRect/>
                     </a:stretch>
@@ -31842,7 +32032,7 @@
                     </pic:cNvPicPr>
                   </pic:nvPicPr>
                   <pic:blipFill>
-                    <a:blip r:embed="rId28"/>
+                    <a:blip r:embed="rId26"/>
                     <a:stretch>
                       <a:fillRect/>
                     </a:stretch>
@@ -31911,7 +32101,7 @@
                     </pic:cNvPicPr>
                   </pic:nvPicPr>
                   <pic:blipFill>
-                    <a:blip r:embed="rId29"/>
+                    <a:blip r:embed="rId27"/>
                     <a:stretch>
                       <a:fillRect/>
                     </a:stretch>
@@ -31980,7 +32170,7 @@
                     </pic:cNvPicPr>
                   </pic:nvPicPr>
                   <pic:blipFill>
-                    <a:blip r:embed="rId30"/>
+                    <a:blip r:embed="rId28"/>
                     <a:stretch>
                       <a:fillRect/>
                     </a:stretch>
@@ -32146,8 +32336,8 @@
           <w:lang w:val="en-US" w:eastAsia="zh-CN"/>
         </w:rPr>
       </w:pPr>
-      <w:bookmarkStart w:id="51" w:name="_Toc240"/>
-      <w:bookmarkStart w:id="52" w:name="_Toc21788"/>
+      <w:bookmarkStart w:id="51" w:name="_Toc21788"/>
+      <w:bookmarkStart w:id="52" w:name="_Toc240"/>
       <w:r>
         <w:rPr>
           <w:rFonts w:hint="eastAsia"/>
@@ -32275,7 +32465,7 @@
                     </pic:cNvPicPr>
                   </pic:nvPicPr>
                   <pic:blipFill>
-                    <a:blip r:embed="rId31"/>
+                    <a:blip r:embed="rId29"/>
                     <a:stretch>
                       <a:fillRect/>
                     </a:stretch>
@@ -32341,7 +32531,7 @@
         <w:snapToGrid/>
         <w:spacing w:line="360" w:lineRule="auto"/>
         <w:ind w:left="0" w:leftChars="0" w:right="0" w:rightChars="0" w:firstLine="480" w:firstLineChars="200"/>
-        <w:jc w:val="left"/>
+        <w:jc w:val="center"/>
         <w:textAlignment w:val="auto"/>
         <w:outlineLvl w:val="9"/>
         <w:rPr>
@@ -32352,54 +32542,11 @@
         </w:rPr>
       </w:pPr>
       <w:r>
-        <w:rPr>
-          <w:rFonts w:hint="eastAsia" w:ascii="宋体" w:hAnsi="宋体" w:cs="宋体"/>
-          <w:kern w:val="0"/>
-          <w:sz w:val="24"/>
-          <w:szCs w:val="24"/>
-          <w:lang w:val="en-US" w:eastAsia="zh-CN"/>
-        </w:rPr>
-        <w:t xml:space="preserve">        </w:t>
-      </w:r>
-      <w:r>
-        <w:rPr>
-          <w:rFonts w:ascii="宋体" w:hAnsi="宋体" w:cs="宋体"/>
-          <w:kern w:val="0"/>
-          <w:sz w:val="24"/>
-          <w:szCs w:val="24"/>
-        </w:rPr>
-        <w:fldChar w:fldCharType="begin"/>
-      </w:r>
-      <w:r>
-        <w:rPr>
-          <w:rFonts w:ascii="宋体" w:hAnsi="宋体" w:cs="宋体"/>
-          <w:kern w:val="0"/>
-          <w:sz w:val="24"/>
-          <w:szCs w:val="24"/>
-        </w:rPr>
-        <w:instrText xml:space="preserve"> INCLUDEPICTURE "C:\\Users\\Administrator\\AppData\\Roaming\\Tencent\\Users\\1018827455\\QQ\\WinTemp\\RichOle\\]U(JKP)`MLTZ7T7XXC6(IVF.png" \* MERGEFORMATINET </w:instrText>
-      </w:r>
-      <w:r>
-        <w:rPr>
-          <w:rFonts w:ascii="宋体" w:hAnsi="宋体" w:cs="宋体"/>
-          <w:kern w:val="0"/>
-          <w:sz w:val="24"/>
-          <w:szCs w:val="24"/>
-        </w:rPr>
-        <w:fldChar w:fldCharType="separate"/>
-      </w:r>
-      <w:r>
-        <w:rPr>
-          <w:rFonts w:ascii="宋体" w:hAnsi="宋体" w:cs="宋体"/>
-          <w:kern w:val="0"/>
-          <w:sz w:val="24"/>
-          <w:szCs w:val="24"/>
-        </w:rPr>
         <w:drawing>
           <wp:inline distT="0" distB="0" distL="114300" distR="114300">
-            <wp:extent cx="4018915" cy="3028315"/>
-            <wp:effectExtent l="0" t="0" r="635" b="635"/>
-            <wp:docPr id="6" name="图片 19" descr="]U(JKP)`MLTZ7T7XXC6(IVF"/>
+            <wp:extent cx="4917440" cy="5172075"/>
+            <wp:effectExtent l="0" t="0" r="16510" b="9525"/>
+            <wp:docPr id="8" name="图片 5"/>
             <wp:cNvGraphicFramePr>
               <a:graphicFrameLocks xmlns:a="http://schemas.openxmlformats.org/drawingml/2006/main" noChangeAspect="1"/>
             </wp:cNvGraphicFramePr>
@@ -32407,13 +32554,13 @@
               <a:graphicData uri="http://schemas.openxmlformats.org/drawingml/2006/picture">
                 <pic:pic xmlns:pic="http://schemas.openxmlformats.org/drawingml/2006/picture">
                   <pic:nvPicPr>
-                    <pic:cNvPr id="6" name="图片 19" descr="]U(JKP)`MLTZ7T7XXC6(IVF"/>
+                    <pic:cNvPr id="8" name="图片 5"/>
                     <pic:cNvPicPr>
                       <a:picLocks noChangeAspect="1"/>
                     </pic:cNvPicPr>
                   </pic:nvPicPr>
                   <pic:blipFill>
-                    <a:blip r:embed="rId32"/>
+                    <a:blip r:embed="rId30"/>
                     <a:stretch>
                       <a:fillRect/>
                     </a:stretch>
@@ -32421,7 +32568,7 @@
                   <pic:spPr>
                     <a:xfrm>
                       <a:off x="0" y="0"/>
-                      <a:ext cx="4018915" cy="3028315"/>
+                      <a:ext cx="4917440" cy="5172075"/>
                     </a:xfrm>
                     <a:prstGeom prst="rect">
                       <a:avLst/>
@@ -32436,15 +32583,6 @@
             </a:graphic>
           </wp:inline>
         </w:drawing>
-      </w:r>
-      <w:r>
-        <w:rPr>
-          <w:rFonts w:ascii="宋体" w:hAnsi="宋体" w:cs="宋体"/>
-          <w:kern w:val="0"/>
-          <w:sz w:val="24"/>
-          <w:szCs w:val="24"/>
-        </w:rPr>
-        <w:fldChar w:fldCharType="end"/>
       </w:r>
     </w:p>
     <w:p>
@@ -32516,7 +32654,7 @@
                     </pic:cNvPicPr>
                   </pic:nvPicPr>
                   <pic:blipFill>
-                    <a:blip r:embed="rId33"/>
+                    <a:blip r:embed="rId31"/>
                     <a:stretch>
                       <a:fillRect/>
                     </a:stretch>
@@ -32605,7 +32743,7 @@
                     </pic:cNvPicPr>
                   </pic:nvPicPr>
                   <pic:blipFill>
-                    <a:blip r:embed="rId34"/>
+                    <a:blip r:embed="rId32"/>
                     <a:stretch>
                       <a:fillRect/>
                     </a:stretch>
@@ -32736,7 +32874,7 @@
                     </pic:cNvPicPr>
                   </pic:nvPicPr>
                   <pic:blipFill>
-                    <a:blip r:embed="rId35"/>
+                    <a:blip r:embed="rId33"/>
                     <a:stretch>
                       <a:fillRect/>
                     </a:stretch>
@@ -32838,7 +32976,7 @@
                     </pic:cNvPicPr>
                   </pic:nvPicPr>
                   <pic:blipFill>
-                    <a:blip r:embed="rId36"/>
+                    <a:blip r:embed="rId34"/>
                     <a:stretch>
                       <a:fillRect/>
                     </a:stretch>
@@ -33077,6 +33215,7 @@
       <w:pPr>
         <w:pStyle w:val="21"/>
         <w:numPr>
+          <w:ilvl w:val="0"/>
           <w:numId w:val="0"/>
         </w:numPr>
         <w:ind w:firstLine="420" w:firstLineChars="0"/>
@@ -33857,7 +33996,6 @@
         <w:tc>
           <w:tcPr>
             <w:tcW w:w="817" w:type="dxa"/>
-            <w:tcBorders/>
             <w:vAlign w:val="center"/>
           </w:tcPr>
           <w:p>
@@ -33886,7 +34024,6 @@
         <w:tc>
           <w:tcPr>
             <w:tcW w:w="1418" w:type="dxa"/>
-            <w:tcBorders/>
             <w:vAlign w:val="center"/>
           </w:tcPr>
           <w:p>
@@ -33915,7 +34052,6 @@
         <w:tc>
           <w:tcPr>
             <w:tcW w:w="4819" w:type="dxa"/>
-            <w:tcBorders/>
             <w:vAlign w:val="center"/>
           </w:tcPr>
           <w:p>
@@ -33943,7 +34079,6 @@
         <w:tc>
           <w:tcPr>
             <w:tcW w:w="1418" w:type="dxa"/>
-            <w:tcBorders/>
             <w:vAlign w:val="center"/>
           </w:tcPr>
           <w:p>
@@ -34145,8 +34280,8 @@
           <w:lang w:val="en-US" w:eastAsia="zh-CN"/>
         </w:rPr>
       </w:pPr>
-      <w:bookmarkStart w:id="59" w:name="_Toc27643"/>
-      <w:bookmarkStart w:id="60" w:name="_Toc31693"/>
+      <w:bookmarkStart w:id="59" w:name="_Toc31693"/>
+      <w:bookmarkStart w:id="60" w:name="_Toc27643"/>
       <w:r>
         <w:rPr>
           <w:rFonts w:hint="eastAsia"/>
@@ -40182,8 +40317,8 @@
         </w:rPr>
       </w:pPr>
       <w:bookmarkStart w:id="66" w:name="_Toc29177"/>
-      <w:bookmarkStart w:id="67" w:name="_Toc135064060"/>
-      <w:bookmarkStart w:id="68" w:name="_Toc27605"/>
+      <w:bookmarkStart w:id="67" w:name="_Toc27605"/>
+      <w:bookmarkStart w:id="68" w:name="_Toc135064060"/>
       <w:r>
         <w:rPr>
           <w:rFonts w:hint="eastAsia"/>

</xml_diff>

<commit_message>
the first lunwen 5/15 12:40
</commit_message>
<xml_diff>
--- a/00_practise/00_毕业材料/00_基于TP的点餐系统/论文.docx
+++ b/00_practise/00_毕业材料/00_基于TP的点餐系统/论文.docx
@@ -57,6 +57,12 @@
       <w:tr>
         <w:tblPrEx>
           <w:tblLayout w:type="fixed"/>
+          <w:tblCellMar>
+            <w:top w:w="0" w:type="dxa"/>
+            <w:left w:w="108" w:type="dxa"/>
+            <w:bottom w:w="0" w:type="dxa"/>
+            <w:right w:w="108" w:type="dxa"/>
+          </w:tblCellMar>
         </w:tblPrEx>
         <w:trPr>
           <w:trHeight w:val="1474" w:hRule="atLeast"/>
@@ -5001,9 +5007,9 @@
           <w:szCs w:val="24"/>
         </w:rPr>
       </w:pPr>
-      <w:bookmarkStart w:id="1" w:name="_Toc135054755"/>
+      <w:bookmarkStart w:id="1" w:name="_Toc31658"/>
       <w:bookmarkStart w:id="2" w:name="_Toc9220"/>
-      <w:bookmarkStart w:id="3" w:name="_Toc31658"/>
+      <w:bookmarkStart w:id="3" w:name="_Toc135054755"/>
       <w:r>
         <w:rPr>
           <w:rFonts w:hint="eastAsia" w:ascii="黑体" w:hAnsi="黑体"/>
@@ -5032,9 +5038,9 @@
           <w:lang w:val="en-US" w:eastAsia="zh-CN" w:bidi="ar-SA"/>
         </w:rPr>
       </w:pPr>
-      <w:bookmarkStart w:id="4" w:name="_Toc2831"/>
-      <w:bookmarkStart w:id="5" w:name="_Toc3883"/>
-      <w:bookmarkStart w:id="6" w:name="_Toc135054756"/>
+      <w:bookmarkStart w:id="4" w:name="_Toc3883"/>
+      <w:bookmarkStart w:id="5" w:name="_Toc135054756"/>
+      <w:bookmarkStart w:id="6" w:name="_Toc2831"/>
       <w:r>
         <w:rPr>
           <w:rFonts w:hint="eastAsia" w:ascii="黑体" w:hAnsi="黑体"/>
@@ -5418,16 +5424,16 @@
           <w:lang w:val="en-US" w:eastAsia="zh-CN"/>
         </w:rPr>
       </w:pPr>
-      <w:bookmarkStart w:id="7" w:name="_Toc135054758"/>
-      <w:bookmarkStart w:id="8" w:name="_Toc14079"/>
-      <w:bookmarkStart w:id="9" w:name="_Toc23498"/>
+      <w:bookmarkStart w:id="7" w:name="_Toc23498"/>
+      <w:bookmarkStart w:id="8" w:name="_Toc135054758"/>
+      <w:bookmarkStart w:id="9" w:name="_Toc14079"/>
       <w:r>
         <w:rPr>
           <w:rFonts w:hint="eastAsia" w:ascii="黑体" w:hAnsi="黑体"/>
           <w:szCs w:val="24"/>
           <w:lang w:val="en-US" w:eastAsia="zh-CN"/>
         </w:rPr>
-        <w:t xml:space="preserve"> 研究目的和意义</w:t>
+        <w:t xml:space="preserve"> 研究目的</w:t>
       </w:r>
       <w:bookmarkEnd w:id="7"/>
       <w:bookmarkEnd w:id="8"/>
@@ -5523,8 +5529,8 @@
         </w:rPr>
       </w:pPr>
       <w:bookmarkStart w:id="13" w:name="_Toc30048"/>
-      <w:bookmarkStart w:id="14" w:name="_Toc13526"/>
-      <w:bookmarkStart w:id="15" w:name="_Toc135054760"/>
+      <w:bookmarkStart w:id="14" w:name="_Toc135054760"/>
+      <w:bookmarkStart w:id="15" w:name="_Toc13526"/>
       <w:r>
         <w:rPr>
           <w:rFonts w:hint="eastAsia" w:ascii="黑体" w:hAnsi="黑体"/>
@@ -5699,7 +5705,7 @@
           <w:rFonts w:hint="eastAsia"/>
           <w:lang w:val="en-US" w:eastAsia="zh-CN"/>
         </w:rPr>
-        <w:t>Javascript</w:t>
+        <w:t>JavaScript</w:t>
       </w:r>
     </w:p>
     <w:p>
@@ -6074,7 +6080,7 @@
           <w:rFonts w:hint="eastAsia"/>
           <w:lang w:val="en-US" w:eastAsia="zh-CN"/>
         </w:rPr>
-        <w:t>PHP的开发平台</w:t>
+        <w:t>PHP</w:t>
       </w:r>
       <w:bookmarkEnd w:id="16"/>
     </w:p>
@@ -6108,16 +6114,9 @@
           <w:rFonts w:hint="eastAsia"/>
           <w:lang w:val="en-US" w:eastAsia="zh-CN"/>
         </w:rPr>
-        <w:t>ThinkPHP框架的</w:t>
+        <w:t>ThinkPHP</w:t>
       </w:r>
       <w:bookmarkEnd w:id="17"/>
-      <w:r>
-        <w:rPr>
-          <w:rFonts w:hint="eastAsia"/>
-          <w:lang w:val="en-US" w:eastAsia="zh-CN"/>
-        </w:rPr>
-        <w:t>支撑</w:t>
-      </w:r>
     </w:p>
     <w:p>
       <w:pPr>
@@ -6206,9 +6205,9 @@
           <w:szCs w:val="24"/>
         </w:rPr>
       </w:pPr>
-      <w:bookmarkStart w:id="18" w:name="_Toc12753"/>
+      <w:bookmarkStart w:id="18" w:name="_Toc23421"/>
       <w:bookmarkStart w:id="19" w:name="_Toc135054762"/>
-      <w:bookmarkStart w:id="20" w:name="_Toc23421"/>
+      <w:bookmarkStart w:id="20" w:name="_Toc12753"/>
       <w:r>
         <w:rPr>
           <w:rFonts w:hint="eastAsia" w:ascii="黑体" w:hAnsi="黑体"/>
@@ -6262,8 +6261,8 @@
           <w:rFonts w:hint="eastAsia"/>
         </w:rPr>
       </w:pPr>
-      <w:bookmarkStart w:id="21" w:name="_Toc135054763"/>
-      <w:bookmarkStart w:id="22" w:name="_Toc1902"/>
+      <w:bookmarkStart w:id="21" w:name="_Toc1902"/>
+      <w:bookmarkStart w:id="22" w:name="_Toc135054763"/>
       <w:bookmarkStart w:id="23" w:name="_Toc31098"/>
       <w:r>
         <w:rPr>
@@ -6292,9 +6291,9 @@
           <w:lang w:val="en-US" w:eastAsia="zh-CN"/>
         </w:rPr>
       </w:pPr>
-      <w:bookmarkStart w:id="24" w:name="_Toc18745"/>
-      <w:bookmarkStart w:id="25" w:name="_Toc135054764"/>
-      <w:bookmarkStart w:id="26" w:name="_Toc4059"/>
+      <w:bookmarkStart w:id="24" w:name="_Toc4059"/>
+      <w:bookmarkStart w:id="25" w:name="_Toc18745"/>
+      <w:bookmarkStart w:id="26" w:name="_Toc135054764"/>
       <w:r>
         <w:rPr>
           <w:rFonts w:hint="eastAsia"/>
@@ -6802,850 +6801,14 @@
     </w:p>
     <w:p>
       <w:pPr>
-        <w:pStyle w:val="3"/>
-        <w:rPr>
-          <w:rFonts w:hint="eastAsia"/>
-        </w:rPr>
-      </w:pPr>
-      <w:bookmarkStart w:id="27" w:name="_Toc135054766"/>
-      <w:bookmarkStart w:id="28" w:name="_Toc7500"/>
-      <w:bookmarkStart w:id="29" w:name="_Toc19961"/>
-      <w:r>
-        <w:rPr>
-          <w:rFonts w:hint="eastAsia"/>
-          <w:lang w:val="en-US" w:eastAsia="zh-CN"/>
-        </w:rPr>
-        <w:t>数据流图</w:t>
-      </w:r>
-      <w:bookmarkEnd w:id="27"/>
-      <w:bookmarkEnd w:id="28"/>
-      <w:bookmarkEnd w:id="29"/>
+        <w:rPr>
+          <w:rFonts w:hint="eastAsia"/>
+          <w:lang w:val="en-US"/>
+        </w:rPr>
+      </w:pPr>
     </w:p>
     <w:p>
       <w:pPr>
-        <w:pStyle w:val="18"/>
-        <w:rPr>
-          <w:rFonts w:hint="eastAsia" w:ascii="宋体" w:hAnsi="宋体"/>
-          <w:kern w:val="2"/>
-          <w:sz w:val="21"/>
-          <w:szCs w:val="21"/>
-          <w:lang w:val="en-US" w:eastAsia="zh-CN" w:bidi="ar-SA"/>
-        </w:rPr>
-      </w:pPr>
-      <w:r>
-        <w:rPr>
-          <w:rFonts w:hint="eastAsia" w:ascii="宋体" w:hAnsi="宋体"/>
-          <w:kern w:val="2"/>
-          <w:sz w:val="21"/>
-          <w:szCs w:val="21"/>
-          <w:lang w:val="en-US" w:eastAsia="zh-CN" w:bidi="ar-SA"/>
-        </w:rPr>
-        <w:t>数据流程图简称DFD，它</w:t>
-      </w:r>
-      <w:r>
-        <w:rPr>
-          <w:rFonts w:hint="eastAsia"/>
-          <w:kern w:val="2"/>
-          <w:sz w:val="21"/>
-          <w:szCs w:val="21"/>
-          <w:lang w:val="en-US" w:eastAsia="zh-CN" w:bidi="ar-SA"/>
-        </w:rPr>
-        <w:t>是结构化系统分析的主要工具，</w:t>
-      </w:r>
-      <w:r>
-        <w:rPr>
-          <w:rFonts w:hint="eastAsia" w:ascii="宋体" w:hAnsi="宋体"/>
-          <w:kern w:val="2"/>
-          <w:sz w:val="21"/>
-          <w:szCs w:val="21"/>
-          <w:lang w:val="en-US" w:eastAsia="zh-CN" w:bidi="ar-SA"/>
-        </w:rPr>
-        <w:t>用来描述</w:t>
-      </w:r>
-      <w:r>
-        <w:rPr>
-          <w:rFonts w:hint="eastAsia"/>
-          <w:kern w:val="2"/>
-          <w:sz w:val="21"/>
-          <w:szCs w:val="21"/>
-          <w:lang w:val="en-US" w:eastAsia="zh-CN" w:bidi="ar-SA"/>
-        </w:rPr>
-        <w:t>数据流动、存储、处理的逻辑关系</w:t>
-      </w:r>
-      <w:r>
-        <w:rPr>
-          <w:rFonts w:hint="eastAsia" w:ascii="宋体" w:hAnsi="宋体"/>
-          <w:kern w:val="2"/>
-          <w:sz w:val="21"/>
-          <w:szCs w:val="21"/>
-          <w:lang w:val="en-US" w:eastAsia="zh-CN" w:bidi="ar-SA"/>
-        </w:rPr>
-        <w:t>，它是由</w:t>
-      </w:r>
-      <w:r>
-        <w:rPr>
-          <w:rFonts w:hint="eastAsia"/>
-          <w:kern w:val="2"/>
-          <w:sz w:val="21"/>
-          <w:szCs w:val="21"/>
-          <w:lang w:val="en-US" w:eastAsia="zh-CN" w:bidi="ar-SA"/>
-        </w:rPr>
-        <w:t>外部</w:t>
-      </w:r>
-      <w:r>
-        <w:rPr>
-          <w:rFonts w:hint="eastAsia" w:ascii="宋体" w:hAnsi="宋体"/>
-          <w:kern w:val="2"/>
-          <w:sz w:val="21"/>
-          <w:szCs w:val="21"/>
-          <w:lang w:val="en-US" w:eastAsia="zh-CN" w:bidi="ar-SA"/>
-        </w:rPr>
-        <w:t>实体，</w:t>
-      </w:r>
-      <w:r>
-        <w:rPr>
-          <w:rFonts w:hint="eastAsia"/>
-          <w:kern w:val="2"/>
-          <w:sz w:val="21"/>
-          <w:szCs w:val="21"/>
-          <w:lang w:val="en-US" w:eastAsia="zh-CN" w:bidi="ar-SA"/>
-        </w:rPr>
-        <w:t>数据处理</w:t>
-      </w:r>
-      <w:r>
-        <w:rPr>
-          <w:rFonts w:hint="eastAsia" w:ascii="宋体" w:hAnsi="宋体"/>
-          <w:kern w:val="2"/>
-          <w:sz w:val="21"/>
-          <w:szCs w:val="21"/>
-          <w:lang w:val="en-US" w:eastAsia="zh-CN" w:bidi="ar-SA"/>
-        </w:rPr>
-        <w:t>，数据存储和数据流四部分组成。</w:t>
-      </w:r>
-    </w:p>
-    <w:p>
-      <w:pPr>
-        <w:pStyle w:val="18"/>
-        <w:rPr>
-          <w:rFonts w:hint="eastAsia" w:ascii="宋体" w:hAnsi="宋体"/>
-          <w:kern w:val="2"/>
-          <w:sz w:val="21"/>
-          <w:szCs w:val="21"/>
-          <w:lang w:val="en-US" w:eastAsia="zh-CN" w:bidi="ar-SA"/>
-        </w:rPr>
-      </w:pPr>
-      <w:r>
-        <w:rPr>
-          <w:rFonts w:hint="eastAsia" w:ascii="宋体" w:hAnsi="宋体"/>
-          <w:kern w:val="2"/>
-          <w:sz w:val="21"/>
-          <w:szCs w:val="21"/>
-          <w:lang w:val="en-US" w:eastAsia="zh-CN" w:bidi="ar-SA"/>
-        </w:rPr>
-        <w:t>在单张数据流图时，必须注意以下原则：</w:t>
-      </w:r>
-    </w:p>
-    <w:p>
-      <w:pPr>
-        <w:pStyle w:val="18"/>
-        <w:ind w:left="420" w:leftChars="0"/>
-        <w:rPr>
-          <w:rFonts w:hint="eastAsia" w:ascii="宋体" w:hAnsi="宋体"/>
-          <w:kern w:val="2"/>
-          <w:sz w:val="21"/>
-          <w:szCs w:val="21"/>
-          <w:lang w:val="en-US" w:eastAsia="zh-CN" w:bidi="ar-SA"/>
-        </w:rPr>
-      </w:pPr>
-      <w:r>
-        <w:rPr>
-          <w:rFonts w:hint="eastAsia" w:ascii="宋体" w:hAnsi="宋体"/>
-          <w:kern w:val="2"/>
-          <w:sz w:val="21"/>
-          <w:szCs w:val="21"/>
-          <w:lang w:val="en-US" w:eastAsia="zh-CN" w:bidi="ar-SA"/>
-        </w:rPr>
-        <w:t>1.一个加工的输出数据流不应与输入数据流同名，即使它们的组成成分相同。</w:t>
-      </w:r>
-    </w:p>
-    <w:p>
-      <w:pPr>
-        <w:pStyle w:val="18"/>
-        <w:ind w:left="420" w:leftChars="0"/>
-        <w:rPr>
-          <w:rFonts w:hint="eastAsia" w:ascii="宋体" w:hAnsi="宋体"/>
-          <w:kern w:val="2"/>
-          <w:sz w:val="21"/>
-          <w:szCs w:val="21"/>
-          <w:lang w:val="en-US" w:eastAsia="zh-CN" w:bidi="ar-SA"/>
-        </w:rPr>
-      </w:pPr>
-      <w:r>
-        <w:rPr>
-          <w:rFonts w:hint="eastAsia" w:ascii="宋体" w:hAnsi="宋体"/>
-          <w:kern w:val="2"/>
-          <w:sz w:val="21"/>
-          <w:szCs w:val="21"/>
-          <w:lang w:val="en-US" w:eastAsia="zh-CN" w:bidi="ar-SA"/>
-        </w:rPr>
-        <w:t>2.保持数据守恒。也就是说，一个加工所有输出数据流中的数据必须能从该加工的输入数据流中直接获得，或者说是通过该加工能产生的数据。</w:t>
-      </w:r>
-    </w:p>
-    <w:p>
-      <w:pPr>
-        <w:pStyle w:val="18"/>
-        <w:ind w:left="420" w:leftChars="0"/>
-        <w:rPr>
-          <w:rFonts w:hint="eastAsia" w:ascii="宋体" w:hAnsi="宋体"/>
-          <w:kern w:val="2"/>
-          <w:sz w:val="21"/>
-          <w:szCs w:val="21"/>
-          <w:lang w:val="en-US" w:eastAsia="zh-CN" w:bidi="ar-SA"/>
-        </w:rPr>
-      </w:pPr>
-      <w:r>
-        <w:rPr>
-          <w:rFonts w:hint="eastAsia" w:ascii="宋体" w:hAnsi="宋体"/>
-          <w:kern w:val="2"/>
-          <w:sz w:val="21"/>
-          <w:szCs w:val="21"/>
-          <w:lang w:val="en-US" w:eastAsia="zh-CN" w:bidi="ar-SA"/>
-        </w:rPr>
-        <w:t>3.每个加工必须既有输入数据流，又有输出数据流。</w:t>
-      </w:r>
-    </w:p>
-    <w:p>
-      <w:pPr>
-        <w:pStyle w:val="18"/>
-        <w:ind w:left="420" w:leftChars="0"/>
-        <w:rPr>
-          <w:rFonts w:hint="eastAsia" w:ascii="宋体" w:hAnsi="宋体"/>
-          <w:kern w:val="2"/>
-          <w:sz w:val="21"/>
-          <w:szCs w:val="21"/>
-          <w:lang w:val="en-US" w:eastAsia="zh-CN" w:bidi="ar-SA"/>
-        </w:rPr>
-      </w:pPr>
-      <w:r>
-        <w:rPr>
-          <w:rFonts w:hint="eastAsia" w:ascii="宋体" w:hAnsi="宋体"/>
-          <w:kern w:val="2"/>
-          <w:sz w:val="21"/>
-          <w:szCs w:val="21"/>
-          <w:lang w:val="en-US" w:eastAsia="zh-CN" w:bidi="ar-SA"/>
-        </w:rPr>
-        <w:t>4.所有的数据流必须以一个外部实体开始，并以一个外部实体结束。</w:t>
-      </w:r>
-    </w:p>
-    <w:p>
-      <w:pPr>
-        <w:pStyle w:val="18"/>
-        <w:ind w:left="420" w:leftChars="0"/>
-        <w:rPr>
-          <w:rFonts w:hint="eastAsia"/>
-          <w:kern w:val="2"/>
-          <w:sz w:val="21"/>
-          <w:szCs w:val="21"/>
-          <w:lang w:val="en-US" w:eastAsia="zh-CN" w:bidi="ar-SA"/>
-        </w:rPr>
-      </w:pPr>
-      <w:r>
-        <w:rPr>
-          <w:rFonts w:hint="eastAsia" w:ascii="宋体" w:hAnsi="宋体"/>
-          <w:kern w:val="2"/>
-          <w:sz w:val="21"/>
-          <w:szCs w:val="21"/>
-          <w:lang w:val="en-US" w:eastAsia="zh-CN" w:bidi="ar-SA"/>
-        </w:rPr>
-        <w:t>5.外部实体之间不应该存在数据流</w:t>
-      </w:r>
-      <w:r>
-        <w:rPr>
-          <w:rFonts w:hint="eastAsia"/>
-          <w:kern w:val="2"/>
-          <w:sz w:val="21"/>
-          <w:szCs w:val="21"/>
-          <w:lang w:val="en-US" w:eastAsia="zh-CN" w:bidi="ar-SA"/>
-        </w:rPr>
-        <w:t>。</w:t>
-      </w:r>
-    </w:p>
-    <w:p>
-      <w:pPr>
-        <w:spacing w:line="360" w:lineRule="exact"/>
-        <w:ind w:firstLine="420" w:firstLineChars="200"/>
-        <w:rPr>
-          <w:rFonts w:hint="eastAsia" w:ascii="宋体" w:hAnsi="宋体"/>
-          <w:kern w:val="2"/>
-          <w:sz w:val="21"/>
-          <w:szCs w:val="21"/>
-          <w:lang w:val="en-US" w:eastAsia="zh-CN" w:bidi="ar-SA"/>
-        </w:rPr>
-      </w:pPr>
-      <w:r>
-        <w:rPr>
-          <w:rFonts w:hint="eastAsia"/>
-          <w:kern w:val="2"/>
-          <w:sz w:val="21"/>
-          <w:szCs w:val="21"/>
-          <w:lang w:val="en-US" w:eastAsia="zh-CN" w:bidi="ar-SA"/>
-        </w:rPr>
-        <w:t>数据流程图可以用少量的符号来表示元素在整个系统中的流动、存储等情况，它有特别强的概括性和抽象性，</w:t>
-      </w:r>
-      <w:r>
-        <w:rPr>
-          <w:rFonts w:hint="eastAsia" w:ascii="宋体" w:hAnsi="宋体"/>
-          <w:kern w:val="2"/>
-          <w:sz w:val="21"/>
-          <w:szCs w:val="21"/>
-          <w:lang w:val="en-US" w:eastAsia="zh-CN" w:bidi="ar-SA"/>
-        </w:rPr>
-        <w:t>是系统分析员与用户进行交流的很好的工具。</w:t>
-      </w:r>
-    </w:p>
-    <w:p>
-      <w:pPr>
-        <w:spacing w:line="360" w:lineRule="exact"/>
-        <w:ind w:firstLine="420" w:firstLineChars="200"/>
-        <w:rPr>
-          <w:rFonts w:hint="eastAsia" w:ascii="宋体" w:hAnsi="宋体"/>
-          <w:kern w:val="2"/>
-          <w:sz w:val="21"/>
-          <w:szCs w:val="21"/>
-          <w:lang w:val="en-US" w:eastAsia="zh-CN" w:bidi="ar-SA"/>
-        </w:rPr>
-      </w:pPr>
-      <w:r>
-        <w:rPr>
-          <w:rFonts w:hint="eastAsia" w:ascii="宋体" w:hAnsi="宋体"/>
-          <w:kern w:val="2"/>
-          <w:sz w:val="21"/>
-          <w:szCs w:val="21"/>
-          <w:lang w:val="en-US" w:eastAsia="zh-CN" w:bidi="ar-SA"/>
-        </w:rPr>
-        <w:t>由于本系统流程图比较大，我们按照用户不同将流程图分为4个子流程图。它们分别为前台点餐平台流程图、后台总代理流程图、后台代理流程图和后台商铺流程图。</w:t>
-      </w:r>
-    </w:p>
-    <w:p>
-      <w:pPr>
-        <w:spacing w:line="360" w:lineRule="exact"/>
-        <w:ind w:firstLine="420" w:firstLineChars="200"/>
-        <w:rPr>
-          <w:rFonts w:hint="eastAsia" w:ascii="宋体" w:hAnsi="宋体"/>
-          <w:kern w:val="2"/>
-          <w:sz w:val="21"/>
-          <w:szCs w:val="21"/>
-          <w:lang w:val="en-US" w:eastAsia="zh-CN" w:bidi="ar-SA"/>
-        </w:rPr>
-      </w:pPr>
-      <w:r>
-        <w:rPr>
-          <w:rFonts w:hint="eastAsia" w:ascii="宋体" w:hAnsi="宋体"/>
-          <w:kern w:val="2"/>
-          <w:sz w:val="21"/>
-          <w:szCs w:val="21"/>
-          <w:lang w:val="en-US" w:eastAsia="zh-CN" w:bidi="ar-SA"/>
-        </w:rPr>
-        <w:t>前台点餐平台是面向顾客的，他们在商家的设备点餐、下订单、支付。</w:t>
-      </w:r>
-    </w:p>
-    <w:p>
-      <w:pPr>
-        <w:ind w:firstLine="420" w:firstLineChars="0"/>
-        <w:rPr>
-          <w:rFonts w:hint="eastAsia" w:ascii="宋体" w:hAnsi="宋体"/>
-          <w:kern w:val="2"/>
-          <w:sz w:val="21"/>
-          <w:szCs w:val="21"/>
-          <w:lang w:val="en-US" w:eastAsia="zh-CN" w:bidi="ar-SA"/>
-        </w:rPr>
-      </w:pPr>
-      <w:r>
-        <w:rPr>
-          <w:rFonts w:hint="eastAsia" w:ascii="宋体" w:hAnsi="宋体"/>
-          <w:kern w:val="2"/>
-          <w:sz w:val="21"/>
-          <w:szCs w:val="21"/>
-          <w:lang w:val="en-US" w:eastAsia="zh-CN" w:bidi="ar-SA"/>
-        </w:rPr>
-        <w:t xml:space="preserve">下面是前台点餐平台所设计的数据流图如图3-1所示：      </w:t>
-      </w:r>
-    </w:p>
-    <w:p>
-      <w:pPr>
-        <w:ind w:firstLine="420" w:firstLineChars="0"/>
-        <w:jc w:val="center"/>
-        <w:rPr>
-          <w:rFonts w:hint="eastAsia" w:ascii="宋体" w:hAnsi="宋体"/>
-          <w:kern w:val="2"/>
-          <w:sz w:val="21"/>
-          <w:szCs w:val="21"/>
-          <w:lang w:val="en-US" w:eastAsia="zh-CN" w:bidi="ar-SA"/>
-        </w:rPr>
-      </w:pPr>
-      <w:r>
-        <w:drawing>
-          <wp:inline distT="0" distB="0" distL="114300" distR="114300">
-            <wp:extent cx="4333240" cy="5415280"/>
-            <wp:effectExtent l="0" t="0" r="10160" b="13970"/>
-            <wp:docPr id="7" name="图片 4"/>
-            <wp:cNvGraphicFramePr>
-              <a:graphicFrameLocks xmlns:a="http://schemas.openxmlformats.org/drawingml/2006/main" noChangeAspect="1"/>
-            </wp:cNvGraphicFramePr>
-            <a:graphic xmlns:a="http://schemas.openxmlformats.org/drawingml/2006/main">
-              <a:graphicData uri="http://schemas.openxmlformats.org/drawingml/2006/picture">
-                <pic:pic xmlns:pic="http://schemas.openxmlformats.org/drawingml/2006/picture">
-                  <pic:nvPicPr>
-                    <pic:cNvPr id="7" name="图片 4"/>
-                    <pic:cNvPicPr>
-                      <a:picLocks noChangeAspect="1"/>
-                    </pic:cNvPicPr>
-                  </pic:nvPicPr>
-                  <pic:blipFill>
-                    <a:blip r:embed="rId16"/>
-                    <a:stretch>
-                      <a:fillRect/>
-                    </a:stretch>
-                  </pic:blipFill>
-                  <pic:spPr>
-                    <a:xfrm>
-                      <a:off x="0" y="0"/>
-                      <a:ext cx="4333240" cy="5415280"/>
-                    </a:xfrm>
-                    <a:prstGeom prst="rect">
-                      <a:avLst/>
-                    </a:prstGeom>
-                    <a:noFill/>
-                    <a:ln w="9525">
-                      <a:noFill/>
-                    </a:ln>
-                  </pic:spPr>
-                </pic:pic>
-              </a:graphicData>
-            </a:graphic>
-          </wp:inline>
-        </w:drawing>
-      </w:r>
-    </w:p>
-    <w:p>
-      <w:pPr>
-        <w:jc w:val="center"/>
-        <w:rPr>
-          <w:rFonts w:hint="eastAsia" w:ascii="宋体" w:hAnsi="宋体"/>
-          <w:kern w:val="2"/>
-          <w:sz w:val="21"/>
-          <w:szCs w:val="21"/>
-          <w:lang w:val="en-US" w:eastAsia="zh-CN" w:bidi="ar-SA"/>
-        </w:rPr>
-      </w:pPr>
-      <w:r>
-        <w:rPr>
-          <w:rFonts w:hint="eastAsia" w:ascii="宋体" w:hAnsi="宋体" w:cs="宋体"/>
-          <w:szCs w:val="21"/>
-        </w:rPr>
-        <w:t>图</w:t>
-      </w:r>
-      <w:r>
-        <w:rPr>
-          <w:rFonts w:hint="eastAsia" w:ascii="宋体" w:hAnsi="宋体" w:cs="宋体"/>
-          <w:szCs w:val="21"/>
-          <w:lang w:val="en-US" w:eastAsia="zh-CN"/>
-        </w:rPr>
-        <w:t>3</w:t>
-      </w:r>
-      <w:r>
-        <w:rPr>
-          <w:szCs w:val="21"/>
-        </w:rPr>
-        <w:t>-1</w:t>
-      </w:r>
-      <w:r>
-        <w:rPr>
-          <w:rFonts w:hint="eastAsia"/>
-          <w:szCs w:val="21"/>
-          <w:lang w:val="en-US" w:eastAsia="zh-CN"/>
-        </w:rPr>
-        <w:t>前</w:t>
-      </w:r>
-      <w:r>
-        <w:rPr>
-          <w:rFonts w:hint="eastAsia" w:ascii="宋体" w:hAnsi="宋体"/>
-          <w:kern w:val="2"/>
-          <w:sz w:val="21"/>
-          <w:szCs w:val="21"/>
-          <w:lang w:val="en-US" w:eastAsia="zh-CN" w:bidi="ar-SA"/>
-        </w:rPr>
-        <w:t>台点餐平台流程图</w:t>
-      </w:r>
-    </w:p>
-    <w:p>
-      <w:pPr>
-        <w:spacing w:line="360" w:lineRule="exact"/>
-        <w:ind w:firstLine="420" w:firstLineChars="200"/>
-        <w:rPr>
-          <w:rFonts w:hint="eastAsia" w:ascii="宋体" w:hAnsi="宋体"/>
-          <w:kern w:val="2"/>
-          <w:sz w:val="21"/>
-          <w:szCs w:val="21"/>
-          <w:lang w:val="en-US" w:eastAsia="zh-CN" w:bidi="ar-SA"/>
-        </w:rPr>
-      </w:pPr>
-      <w:r>
-        <w:rPr>
-          <w:rFonts w:hint="eastAsia" w:ascii="宋体" w:hAnsi="宋体"/>
-          <w:kern w:val="2"/>
-          <w:sz w:val="21"/>
-          <w:szCs w:val="21"/>
-          <w:lang w:val="en-US" w:eastAsia="zh-CN" w:bidi="ar-SA"/>
-        </w:rPr>
-        <w:t>后台总代理是面向总代理的，他们可以</w:t>
-      </w:r>
-    </w:p>
-    <w:p>
-      <w:pPr>
-        <w:ind w:firstLine="420" w:firstLineChars="0"/>
-        <w:jc w:val="both"/>
-        <w:rPr>
-          <w:rFonts w:hint="eastAsia" w:ascii="宋体" w:hAnsi="宋体"/>
-          <w:kern w:val="2"/>
-          <w:sz w:val="21"/>
-          <w:szCs w:val="21"/>
-          <w:lang w:val="en-US" w:eastAsia="zh-CN" w:bidi="ar-SA"/>
-        </w:rPr>
-      </w:pPr>
-      <w:r>
-        <w:rPr>
-          <w:rFonts w:hint="eastAsia" w:ascii="宋体" w:hAnsi="宋体"/>
-          <w:kern w:val="2"/>
-          <w:sz w:val="21"/>
-          <w:szCs w:val="21"/>
-          <w:lang w:val="en-US" w:eastAsia="zh-CN" w:bidi="ar-SA"/>
-        </w:rPr>
-        <w:t xml:space="preserve">下面是后台总代理所设计的数据流图如图3-1所示：  </w:t>
-      </w:r>
-    </w:p>
-    <w:p>
-      <w:pPr>
-        <w:spacing w:line="360" w:lineRule="exact"/>
-        <w:ind w:firstLine="420" w:firstLineChars="200"/>
-        <w:rPr>
-          <w:rFonts w:hint="eastAsia" w:ascii="宋体" w:hAnsi="宋体"/>
-          <w:kern w:val="2"/>
-          <w:sz w:val="21"/>
-          <w:szCs w:val="21"/>
-          <w:lang w:val="en-US" w:eastAsia="zh-CN" w:bidi="ar-SA"/>
-        </w:rPr>
-      </w:pPr>
-      <w:r>
-        <w:rPr>
-          <w:rFonts w:hint="eastAsia" w:ascii="宋体" w:hAnsi="宋体"/>
-          <w:kern w:val="2"/>
-          <w:sz w:val="21"/>
-          <w:szCs w:val="21"/>
-          <w:lang w:val="en-US" w:eastAsia="zh-CN" w:bidi="ar-SA"/>
-        </w:rPr>
-        <w:t>前台点餐平台是面向顾客的，他们在商家的设备点餐、下订单、支付。</w:t>
-      </w:r>
-    </w:p>
-    <w:p>
-      <w:pPr>
-        <w:ind w:firstLine="420" w:firstLineChars="0"/>
-        <w:jc w:val="both"/>
-        <w:rPr>
-          <w:rFonts w:hint="eastAsia" w:ascii="宋体" w:hAnsi="宋体"/>
-          <w:kern w:val="2"/>
-          <w:sz w:val="21"/>
-          <w:szCs w:val="21"/>
-          <w:lang w:val="en-US" w:eastAsia="zh-CN" w:bidi="ar-SA"/>
-        </w:rPr>
-      </w:pPr>
-      <w:r>
-        <w:rPr>
-          <w:rFonts w:hint="eastAsia" w:ascii="宋体" w:hAnsi="宋体"/>
-          <w:kern w:val="2"/>
-          <w:sz w:val="21"/>
-          <w:szCs w:val="21"/>
-          <w:lang w:val="en-US" w:eastAsia="zh-CN" w:bidi="ar-SA"/>
-        </w:rPr>
-        <w:t xml:space="preserve">下面是前台点餐平台所设计的数据流图如图3-1所示： </w:t>
-      </w:r>
-    </w:p>
-    <w:p>
-      <w:pPr>
-        <w:spacing w:line="360" w:lineRule="exact"/>
-        <w:ind w:firstLine="420" w:firstLineChars="200"/>
-        <w:rPr>
-          <w:rFonts w:hint="eastAsia" w:ascii="宋体" w:hAnsi="宋体"/>
-          <w:kern w:val="2"/>
-          <w:sz w:val="21"/>
-          <w:szCs w:val="21"/>
-          <w:lang w:val="en-US" w:eastAsia="zh-CN" w:bidi="ar-SA"/>
-        </w:rPr>
-      </w:pPr>
-      <w:r>
-        <w:rPr>
-          <w:rFonts w:hint="eastAsia" w:ascii="宋体" w:hAnsi="宋体"/>
-          <w:kern w:val="2"/>
-          <w:sz w:val="21"/>
-          <w:szCs w:val="21"/>
-          <w:lang w:val="en-US" w:eastAsia="zh-CN" w:bidi="ar-SA"/>
-        </w:rPr>
-        <w:t>前台点餐平台是面向顾客的，他们在商家的设备点餐、下订单、支付。</w:t>
-      </w:r>
-    </w:p>
-    <w:p>
-      <w:pPr>
-        <w:ind w:firstLine="420" w:firstLineChars="0"/>
-        <w:jc w:val="both"/>
-        <w:rPr>
-          <w:rFonts w:hint="eastAsia" w:ascii="宋体" w:hAnsi="宋体"/>
-          <w:kern w:val="2"/>
-          <w:sz w:val="21"/>
-          <w:szCs w:val="21"/>
-          <w:lang w:val="en-US" w:eastAsia="zh-CN" w:bidi="ar-SA"/>
-        </w:rPr>
-      </w:pPr>
-      <w:r>
-        <w:rPr>
-          <w:rFonts w:hint="eastAsia" w:ascii="宋体" w:hAnsi="宋体"/>
-          <w:kern w:val="2"/>
-          <w:sz w:val="21"/>
-          <w:szCs w:val="21"/>
-          <w:lang w:val="en-US" w:eastAsia="zh-CN" w:bidi="ar-SA"/>
-        </w:rPr>
-        <w:t xml:space="preserve">下面是前台点餐平台所设计的数据流图如图3-1所示：  </w:t>
-      </w:r>
-    </w:p>
-    <w:p>
-      <w:pPr>
-        <w:ind w:firstLine="420" w:firstLineChars="0"/>
-        <w:rPr>
-          <w:rFonts w:hint="eastAsia" w:ascii="宋体" w:hAnsi="宋体"/>
-          <w:kern w:val="2"/>
-          <w:sz w:val="21"/>
-          <w:szCs w:val="21"/>
-          <w:lang w:val="en-US" w:eastAsia="zh-CN" w:bidi="ar-SA"/>
-        </w:rPr>
-      </w:pPr>
-      <w:r>
-        <w:rPr>
-          <w:rFonts w:hint="eastAsia" w:ascii="宋体" w:hAnsi="宋体"/>
-          <w:kern w:val="2"/>
-          <w:sz w:val="21"/>
-          <w:szCs w:val="21"/>
-          <w:lang w:val="en-US" w:eastAsia="zh-CN" w:bidi="ar-SA"/>
-        </w:rPr>
-        <w:t xml:space="preserve">                                                                                                                                                                                                                                                                                                                                                                                                                                                                                                                                                                                                                       </w:t>
-      </w:r>
-    </w:p>
-    <w:p>
-      <w:pPr>
-        <w:rPr>
-          <w:rFonts w:ascii="宋体" w:hAnsi="宋体" w:cs="宋体"/>
-          <w:kern w:val="0"/>
-          <w:sz w:val="24"/>
-          <w:szCs w:val="24"/>
-        </w:rPr>
-      </w:pPr>
-      <w:r>
-        <w:rPr>
-          <w:rFonts w:hint="eastAsia" w:ascii="宋体" w:hAnsi="宋体" w:cs="宋体"/>
-          <w:kern w:val="0"/>
-          <w:sz w:val="24"/>
-          <w:szCs w:val="24"/>
-          <w:lang w:val="en-US" w:eastAsia="zh-CN"/>
-        </w:rPr>
-        <w:t xml:space="preserve">                                                              </w:t>
-      </w:r>
-      <w:bookmarkStart w:id="71" w:name="_GoBack"/>
-      <w:bookmarkEnd w:id="71"/>
-      <w:r>
-        <w:rPr>
-          <w:rFonts w:hint="eastAsia" w:ascii="宋体" w:hAnsi="宋体" w:cs="宋体"/>
-          <w:kern w:val="0"/>
-          <w:sz w:val="24"/>
-          <w:szCs w:val="24"/>
-          <w:lang w:val="en-US" w:eastAsia="zh-CN"/>
-        </w:rPr>
-        <w:t xml:space="preserve">                                                                                                                                                                                                                                                                                                                                                                                                                                                                                                                           </w:t>
-      </w:r>
-    </w:p>
-    <w:p>
-      <w:pPr>
-        <w:rPr>
-          <w:rFonts w:ascii="宋体" w:hAnsi="宋体" w:cs="宋体"/>
-          <w:kern w:val="0"/>
-          <w:sz w:val="24"/>
-          <w:szCs w:val="24"/>
-        </w:rPr>
-      </w:pPr>
-      <w:r>
-        <w:rPr>
-          <w:rFonts w:ascii="宋体" w:hAnsi="宋体" w:cs="宋体"/>
-          <w:kern w:val="0"/>
-          <w:sz w:val="24"/>
-          <w:szCs w:val="24"/>
-        </w:rPr>
-        <w:fldChar w:fldCharType="begin"/>
-      </w:r>
-      <w:r>
-        <w:rPr>
-          <w:rFonts w:ascii="宋体" w:hAnsi="宋体" w:cs="宋体"/>
-          <w:kern w:val="0"/>
-          <w:sz w:val="24"/>
-          <w:szCs w:val="24"/>
-        </w:rPr>
-        <w:instrText xml:space="preserve"> INCLUDEPICTURE "C:\\Users\\Administrator\\AppData\\Roaming\\Tencent\\Users\\1018827455\\QQ\\WinTemp\\RichOle\\9CX}ZFY89(})@F5]RFDVW~H.png" \* MERGEFORMATINET </w:instrText>
-      </w:r>
-      <w:r>
-        <w:rPr>
-          <w:rFonts w:ascii="宋体" w:hAnsi="宋体" w:cs="宋体"/>
-          <w:kern w:val="0"/>
-          <w:sz w:val="24"/>
-          <w:szCs w:val="24"/>
-        </w:rPr>
-        <w:fldChar w:fldCharType="separate"/>
-      </w:r>
-    </w:p>
-    <w:p>
-      <w:pPr>
-        <w:rPr>
-          <w:rFonts w:hint="eastAsia" w:ascii="宋体" w:hAnsi="宋体" w:cs="宋体"/>
-          <w:kern w:val="0"/>
-          <w:sz w:val="24"/>
-          <w:szCs w:val="24"/>
-          <w:lang w:val="en-US" w:eastAsia="zh-CN"/>
-        </w:rPr>
-      </w:pPr>
-      <w:r>
-        <w:rPr>
-          <w:rFonts w:ascii="宋体" w:hAnsi="宋体" w:cs="宋体"/>
-          <w:kern w:val="0"/>
-          <w:sz w:val="24"/>
-          <w:szCs w:val="24"/>
-        </w:rPr>
-        <w:drawing>
-          <wp:inline distT="0" distB="0" distL="114300" distR="114300">
-            <wp:extent cx="5286375" cy="2990215"/>
-            <wp:effectExtent l="0" t="0" r="9525" b="635"/>
-            <wp:docPr id="18" name="图片 6" descr="9CX}ZFY89(})@F5]RFDVW~H"/>
-            <wp:cNvGraphicFramePr>
-              <a:graphicFrameLocks xmlns:a="http://schemas.openxmlformats.org/drawingml/2006/main" noChangeAspect="1"/>
-            </wp:cNvGraphicFramePr>
-            <a:graphic xmlns:a="http://schemas.openxmlformats.org/drawingml/2006/main">
-              <a:graphicData uri="http://schemas.openxmlformats.org/drawingml/2006/picture">
-                <pic:pic xmlns:pic="http://schemas.openxmlformats.org/drawingml/2006/picture">
-                  <pic:nvPicPr>
-                    <pic:cNvPr id="18" name="图片 6" descr="9CX}ZFY89(})@F5]RFDVW~H"/>
-                    <pic:cNvPicPr>
-                      <a:picLocks noChangeAspect="1"/>
-                    </pic:cNvPicPr>
-                  </pic:nvPicPr>
-                  <pic:blipFill>
-                    <a:blip r:embed="rId17"/>
-                    <a:stretch>
-                      <a:fillRect/>
-                    </a:stretch>
-                  </pic:blipFill>
-                  <pic:spPr>
-                    <a:xfrm>
-                      <a:off x="0" y="0"/>
-                      <a:ext cx="5286375" cy="2990215"/>
-                    </a:xfrm>
-                    <a:prstGeom prst="rect">
-                      <a:avLst/>
-                    </a:prstGeom>
-                    <a:noFill/>
-                    <a:ln w="9525">
-                      <a:noFill/>
-                    </a:ln>
-                  </pic:spPr>
-                </pic:pic>
-              </a:graphicData>
-            </a:graphic>
-          </wp:inline>
-        </w:drawing>
-      </w:r>
-      <w:r>
-        <w:rPr>
-          <w:rFonts w:ascii="宋体" w:hAnsi="宋体" w:cs="宋体"/>
-          <w:kern w:val="0"/>
-          <w:sz w:val="24"/>
-          <w:szCs w:val="24"/>
-        </w:rPr>
-        <w:fldChar w:fldCharType="end"/>
-      </w:r>
-    </w:p>
-    <w:p>
-      <w:pPr>
-        <w:jc w:val="center"/>
-        <w:rPr>
-          <w:rFonts w:hint="eastAsia" w:ascii="宋体" w:hAnsi="宋体" w:cs="宋体"/>
-          <w:szCs w:val="21"/>
-        </w:rPr>
-      </w:pPr>
-      <w:r>
-        <w:rPr>
-          <w:rFonts w:hint="eastAsia" w:ascii="宋体" w:hAnsi="宋体" w:cs="宋体"/>
-          <w:szCs w:val="21"/>
-        </w:rPr>
-        <w:t>图</w:t>
-      </w:r>
-      <w:r>
-        <w:rPr>
-          <w:rFonts w:hint="eastAsia" w:ascii="宋体" w:hAnsi="宋体" w:cs="宋体"/>
-          <w:szCs w:val="21"/>
-          <w:lang w:val="en-US" w:eastAsia="zh-CN"/>
-        </w:rPr>
-        <w:t>3</w:t>
-      </w:r>
-      <w:r>
-        <w:rPr>
-          <w:szCs w:val="21"/>
-        </w:rPr>
-        <w:t>-1</w:t>
-      </w:r>
-      <w:r>
-        <w:rPr>
-          <w:rFonts w:hint="eastAsia"/>
-          <w:szCs w:val="21"/>
-          <w:lang w:val="en-US" w:eastAsia="zh-CN"/>
-        </w:rPr>
-        <w:t>点餐</w:t>
-      </w:r>
-      <w:r>
-        <w:rPr>
-          <w:rFonts w:hint="eastAsia" w:ascii="宋体" w:hAnsi="宋体" w:cs="宋体"/>
-          <w:szCs w:val="21"/>
-        </w:rPr>
-        <w:t>系统</w:t>
-      </w:r>
-      <w:r>
-        <w:rPr>
-          <w:rFonts w:hint="eastAsia" w:ascii="宋体" w:hAnsi="宋体" w:cs="宋体"/>
-          <w:szCs w:val="21"/>
-          <w:lang w:val="en-US" w:eastAsia="zh-CN"/>
-        </w:rPr>
-        <w:t>总</w:t>
-      </w:r>
-      <w:r>
-        <w:rPr>
-          <w:rFonts w:hint="eastAsia" w:ascii="宋体" w:hAnsi="宋体" w:cs="宋体"/>
-          <w:szCs w:val="21"/>
-        </w:rPr>
-        <w:t>的功能模块图</w:t>
-      </w:r>
-    </w:p>
-    <w:p>
-      <w:pPr>
-        <w:rPr>
-          <w:rFonts w:hint="eastAsia"/>
-          <w:lang w:val="en-US"/>
-        </w:rPr>
-      </w:pPr>
-    </w:p>
-    <w:p>
-      <w:pPr>
         <w:pStyle w:val="2"/>
         <w:jc w:val="left"/>
         <w:rPr>
@@ -7653,8 +6816,8 @@
           <w:lang w:val="en-US" w:eastAsia="zh-CN"/>
         </w:rPr>
       </w:pPr>
-      <w:bookmarkStart w:id="30" w:name="_Toc21970"/>
-      <w:bookmarkStart w:id="31" w:name="_Toc29658"/>
+      <w:bookmarkStart w:id="27" w:name="_Toc21970"/>
+      <w:bookmarkStart w:id="28" w:name="_Toc29658"/>
       <w:r>
         <w:rPr>
           <w:rFonts w:hint="eastAsia"/>
@@ -7662,7 +6825,7 @@
         </w:rPr>
         <w:t>系统设计</w:t>
       </w:r>
-      <w:bookmarkEnd w:id="30"/>
+      <w:bookmarkEnd w:id="27"/>
     </w:p>
     <w:p>
       <w:pPr>
@@ -7680,8 +6843,8 @@
           <w:lang w:val="en-US" w:eastAsia="zh-CN"/>
         </w:rPr>
       </w:pPr>
-      <w:bookmarkStart w:id="32" w:name="_Toc423082109"/>
-      <w:bookmarkStart w:id="33" w:name="_Toc20975"/>
+      <w:bookmarkStart w:id="29" w:name="_Toc423082109"/>
+      <w:bookmarkStart w:id="30" w:name="_Toc20975"/>
       <w:r>
         <w:rPr>
           <w:rFonts w:hint="eastAsia"/>
@@ -7695,8 +6858,8 @@
         </w:rPr>
         <w:t>　系统</w:t>
       </w:r>
-      <w:bookmarkEnd w:id="32"/>
-      <w:bookmarkEnd w:id="33"/>
+      <w:bookmarkEnd w:id="29"/>
+      <w:bookmarkEnd w:id="30"/>
       <w:r>
         <w:rPr>
           <w:rFonts w:hint="eastAsia"/>
@@ -7937,8 +7100,8 @@
           <w:rFonts w:hint="eastAsia"/>
         </w:rPr>
       </w:pPr>
-      <w:bookmarkStart w:id="34" w:name="_Toc24763"/>
-      <w:bookmarkStart w:id="35" w:name="_Toc423082110"/>
+      <w:bookmarkStart w:id="31" w:name="_Toc24763"/>
+      <w:bookmarkStart w:id="32" w:name="_Toc423082110"/>
       <w:r>
         <w:t>4.2</w:t>
       </w:r>
@@ -7948,8 +7111,8 @@
         </w:rPr>
         <w:t>　系统体系结构</w:t>
       </w:r>
-      <w:bookmarkEnd w:id="34"/>
-      <w:bookmarkEnd w:id="35"/>
+      <w:bookmarkEnd w:id="31"/>
+      <w:bookmarkEnd w:id="32"/>
     </w:p>
     <w:p>
       <w:pPr>
@@ -8107,8 +7270,8 @@
           <w:rFonts w:hint="eastAsia"/>
         </w:rPr>
       </w:pPr>
-      <w:bookmarkStart w:id="36" w:name="_Toc423082111"/>
-      <w:bookmarkStart w:id="37" w:name="_Toc3681"/>
+      <w:bookmarkStart w:id="33" w:name="_Toc423082111"/>
+      <w:bookmarkStart w:id="34" w:name="_Toc3681"/>
       <w:r>
         <w:t>4.3</w:t>
       </w:r>
@@ -8118,14 +7281,14 @@
         </w:rPr>
         <w:t>　功能模块设计</w:t>
       </w:r>
-      <w:bookmarkEnd w:id="36"/>
+      <w:bookmarkEnd w:id="33"/>
       <w:r>
         <w:rPr>
           <w:rFonts w:hint="eastAsia"/>
         </w:rPr>
         <w:t> </w:t>
       </w:r>
-      <w:bookmarkEnd w:id="37"/>
+      <w:bookmarkEnd w:id="34"/>
     </w:p>
     <w:p>
       <w:pPr>
@@ -8221,7 +7384,7 @@
                     </pic:cNvPicPr>
                   </pic:nvPicPr>
                   <pic:blipFill>
-                    <a:blip r:embed="rId18"/>
+                    <a:blip r:embed="rId16"/>
                     <a:stretch>
                       <a:fillRect/>
                     </a:stretch>
@@ -8357,7 +7520,7 @@
                     </pic:cNvPicPr>
                   </pic:nvPicPr>
                   <pic:blipFill>
-                    <a:blip r:embed="rId19"/>
+                    <a:blip r:embed="rId17"/>
                     <a:stretch>
                       <a:fillRect/>
                     </a:stretch>
@@ -8493,7 +7656,7 @@
                     </pic:cNvPicPr>
                   </pic:nvPicPr>
                   <pic:blipFill>
-                    <a:blip r:embed="rId20"/>
+                    <a:blip r:embed="rId18"/>
                     <a:stretch>
                       <a:fillRect/>
                     </a:stretch>
@@ -8593,7 +7756,7 @@
                     </pic:cNvPicPr>
                   </pic:nvPicPr>
                   <pic:blipFill>
-                    <a:blip r:embed="rId21"/>
+                    <a:blip r:embed="rId19"/>
                     <a:stretch>
                       <a:fillRect/>
                     </a:stretch>
@@ -8741,7 +7904,7 @@
                     </pic:cNvPicPr>
                   </pic:nvPicPr>
                   <pic:blipFill>
-                    <a:blip r:embed="rId22"/>
+                    <a:blip r:embed="rId20"/>
                     <a:stretch>
                       <a:fillRect/>
                     </a:stretch>
@@ -8831,33 +7994,40 @@
     <w:p>
       <w:pPr>
         <w:pStyle w:val="4"/>
-        <w:rPr>
-          <w:rFonts w:hint="eastAsia"/>
-        </w:rPr>
-      </w:pPr>
-      <w:bookmarkStart w:id="38" w:name="_Toc423082112"/>
-      <w:bookmarkStart w:id="39" w:name="_Toc3329"/>
+        <w:numPr>
+          <w:numId w:val="0"/>
+        </w:numPr>
+        <w:tabs>
+          <w:tab w:val="clear" w:pos="1008"/>
+        </w:tabs>
+        <w:ind w:left="288" w:leftChars="0"/>
+        <w:rPr>
+          <w:rFonts w:hint="eastAsia"/>
+        </w:rPr>
+      </w:pPr>
+      <w:bookmarkStart w:id="35" w:name="_Toc423082112"/>
+      <w:bookmarkStart w:id="36" w:name="_Toc3329"/>
       <w:r>
         <w:rPr>
           <w:rFonts w:hint="eastAsia"/>
           <w:lang w:val="en-US" w:eastAsia="zh-CN"/>
         </w:rPr>
-        <w:t>总代理</w:t>
-      </w:r>
-      <w:r>
-        <w:rPr>
-          <w:rFonts w:hint="eastAsia"/>
-        </w:rPr>
-        <w:t>模块的功能模块设计</w:t>
-      </w:r>
-      <w:bookmarkEnd w:id="38"/>
+        <w:t>4.3.1 总代理</w:t>
+      </w:r>
+      <w:r>
+        <w:rPr>
+          <w:rFonts w:hint="eastAsia"/>
+        </w:rPr>
+        <w:t>模块的功能设计</w:t>
+      </w:r>
+      <w:bookmarkEnd w:id="35"/>
       <w:r>
         <w:rPr>
           <w:rFonts w:hint="eastAsia"/>
         </w:rPr>
         <w:t> </w:t>
       </w:r>
-      <w:bookmarkEnd w:id="39"/>
+      <w:bookmarkEnd w:id="36"/>
     </w:p>
     <w:p>
       <w:pPr>
@@ -9004,27 +8174,34 @@
     <w:p>
       <w:pPr>
         <w:pStyle w:val="4"/>
-        <w:rPr>
-          <w:rFonts w:hint="eastAsia"/>
-        </w:rPr>
-      </w:pPr>
-      <w:bookmarkStart w:id="40" w:name="_Toc31065"/>
-      <w:bookmarkStart w:id="41" w:name="_Toc423082113"/>
+        <w:numPr>
+          <w:numId w:val="0"/>
+        </w:numPr>
+        <w:tabs>
+          <w:tab w:val="clear" w:pos="1008"/>
+        </w:tabs>
+        <w:ind w:left="288" w:leftChars="0"/>
+        <w:rPr>
+          <w:rFonts w:hint="eastAsia"/>
+        </w:rPr>
+      </w:pPr>
+      <w:bookmarkStart w:id="37" w:name="_Toc31065"/>
+      <w:bookmarkStart w:id="38" w:name="_Toc423082113"/>
       <w:r>
         <w:rPr>
           <w:rFonts w:hint="eastAsia"/>
           <w:lang w:val="en-US" w:eastAsia="zh-CN"/>
         </w:rPr>
-        <w:t>代理</w:t>
-      </w:r>
-      <w:r>
-        <w:rPr>
-          <w:rFonts w:hint="eastAsia"/>
-        </w:rPr>
-        <w:t>模块的功能模块设计</w:t>
-      </w:r>
-      <w:bookmarkEnd w:id="40"/>
-      <w:bookmarkEnd w:id="41"/>
+        <w:t>4.3.2 代理</w:t>
+      </w:r>
+      <w:r>
+        <w:rPr>
+          <w:rFonts w:hint="eastAsia"/>
+        </w:rPr>
+        <w:t>模块的功能设计</w:t>
+      </w:r>
+      <w:bookmarkEnd w:id="37"/>
+      <w:bookmarkEnd w:id="38"/>
     </w:p>
     <w:p>
       <w:pPr>
@@ -9153,7 +8330,7 @@
           <w:rFonts w:hint="eastAsia"/>
           <w:lang w:val="en-US" w:eastAsia="zh-CN"/>
         </w:rPr>
-        <w:t>4.2.3  店铺模块的功能模块设计</w:t>
+        <w:t>4.3.3  店铺模块的功能设计</w:t>
       </w:r>
     </w:p>
     <w:p>
@@ -9293,7 +8470,7 @@
           <w:rFonts w:hint="eastAsia"/>
           <w:lang w:val="en-US" w:eastAsia="zh-CN"/>
         </w:rPr>
-        <w:t>4.2.4  前台模块的功能模块设计</w:t>
+        <w:t>4.3.4  前台模块的功能设计</w:t>
       </w:r>
     </w:p>
     <w:p>
@@ -9315,394 +8492,75 @@
     <w:p>
       <w:pPr>
         <w:pStyle w:val="3"/>
-        <w:rPr>
-          <w:rFonts w:hint="eastAsia"/>
-        </w:rPr>
-      </w:pPr>
-      <w:bookmarkStart w:id="42" w:name="_Toc423082114"/>
+        <w:numPr>
+          <w:numId w:val="0"/>
+        </w:numPr>
+        <w:tabs>
+          <w:tab w:val="clear" w:pos="360"/>
+        </w:tabs>
+        <w:ind w:leftChars="0"/>
+        <w:rPr>
+          <w:rFonts w:hint="eastAsia"/>
+        </w:rPr>
+      </w:pPr>
+      <w:bookmarkStart w:id="39" w:name="_Toc423082114"/>
+      <w:r>
+        <w:rPr>
+          <w:rFonts w:hint="eastAsia"/>
+          <w:lang w:val="en-US" w:eastAsia="zh-CN"/>
+        </w:rPr>
+        <w:t>4.4</w:t>
+      </w:r>
       <w:r>
         <w:rPr>
           <w:rFonts w:hint="eastAsia"/>
         </w:rPr>
         <w:t>　</w:t>
       </w:r>
-      <w:bookmarkStart w:id="43" w:name="_Toc16092"/>
+      <w:bookmarkStart w:id="40" w:name="_Toc16092"/>
       <w:r>
         <w:rPr>
           <w:rFonts w:hint="eastAsia"/>
         </w:rPr>
         <w:t>数据库设计</w:t>
       </w:r>
-      <w:bookmarkEnd w:id="42"/>
-      <w:bookmarkEnd w:id="43"/>
+      <w:bookmarkEnd w:id="39"/>
+      <w:bookmarkEnd w:id="40"/>
     </w:p>
     <w:p>
       <w:pPr>
         <w:pStyle w:val="4"/>
-        <w:rPr>
-          <w:rFonts w:hint="eastAsia"/>
-        </w:rPr>
-      </w:pPr>
-      <w:bookmarkStart w:id="44" w:name="_Toc423082116"/>
-      <w:bookmarkStart w:id="45" w:name="_Toc2703"/>
-      <w:r>
-        <w:rPr>
-          <w:rFonts w:hint="eastAsia"/>
-        </w:rPr>
-        <w:t>数据库E</w:t>
-      </w:r>
-      <w:r>
-        <w:t>-R图设计</w:t>
-      </w:r>
-      <w:bookmarkEnd w:id="44"/>
-      <w:r>
-        <w:rPr>
-          <w:rFonts w:hint="eastAsia"/>
-        </w:rPr>
-        <w:t> </w:t>
-      </w:r>
-      <w:bookmarkEnd w:id="45"/>
-    </w:p>
-    <w:p>
-      <w:pPr>
-        <w:rPr>
-          <w:rFonts w:hint="eastAsia"/>
-        </w:rPr>
-      </w:pPr>
-    </w:p>
-    <w:p>
-      <w:pPr>
-        <w:rPr>
-          <w:rFonts w:hint="eastAsia"/>
-        </w:rPr>
-      </w:pPr>
-    </w:p>
-    <w:p>
-      <w:pPr>
-        <w:rPr>
-          <w:rFonts w:hint="eastAsia"/>
-        </w:rPr>
-      </w:pPr>
-    </w:p>
-    <w:p>
-      <w:pPr>
-        <w:ind w:firstLine="420" w:firstLineChars="0"/>
-        <w:rPr>
-          <w:rFonts w:hint="eastAsia"/>
-        </w:rPr>
-      </w:pPr>
-      <w:r>
-        <w:rPr>
-          <w:rFonts w:hint="eastAsia"/>
-        </w:rPr>
-        <w:t>E-R图</w:t>
-      </w:r>
+        <w:numPr>
+          <w:numId w:val="0"/>
+        </w:numPr>
+        <w:tabs>
+          <w:tab w:val="clear" w:pos="1008"/>
+        </w:tabs>
+        <w:ind w:left="288" w:leftChars="0"/>
+      </w:pPr>
+      <w:bookmarkStart w:id="41" w:name="_Toc423082117"/>
+      <w:bookmarkStart w:id="42" w:name="_Toc23414"/>
       <w:r>
         <w:rPr>
           <w:rFonts w:hint="eastAsia"/>
           <w:lang w:val="en-US" w:eastAsia="zh-CN"/>
         </w:rPr>
-        <w:t>全称为</w:t>
-      </w:r>
-      <w:r>
-        <w:rPr>
-          <w:rFonts w:hint="eastAsia"/>
-        </w:rPr>
-        <w:t>实体-联系图，</w:t>
-      </w:r>
-      <w:r>
-        <w:rPr>
-          <w:rFonts w:hint="eastAsia"/>
-          <w:lang w:val="en-US" w:eastAsia="zh-CN"/>
-        </w:rPr>
-        <w:t>它</w:t>
-      </w:r>
-      <w:r>
-        <w:rPr>
-          <w:rFonts w:hint="eastAsia"/>
-        </w:rPr>
-        <w:t>提供了表示实体类型、属性和联系的方法，</w:t>
-      </w:r>
-      <w:r>
-        <w:rPr>
-          <w:rFonts w:hint="eastAsia"/>
-          <w:lang w:val="en-US" w:eastAsia="zh-CN"/>
-        </w:rPr>
-        <w:t>是</w:t>
-      </w:r>
-      <w:r>
-        <w:rPr>
-          <w:rFonts w:hint="eastAsia"/>
-        </w:rPr>
-        <w:t>用来描述现实世界的概念模型。</w:t>
-      </w:r>
-    </w:p>
-    <w:p>
-      <w:pPr>
-        <w:ind w:firstLine="420" w:firstLineChars="0"/>
-        <w:rPr>
-          <w:rFonts w:hint="eastAsia"/>
-        </w:rPr>
-      </w:pPr>
-      <w:r>
-        <w:rPr>
-          <w:rFonts w:hint="eastAsia"/>
-        </w:rPr>
-        <w:t>它用矩形表示实体型，矩形框内写明实体名；用椭圆表示实体的属性，并用无向边将其与相应的实体型连接起来；用菱形表示实体型之间的联系，在菱形框内写明联系名，并用无向边分别与有关实体型连接起来，同时在无向边旁标上联系的类型（1:1,1:n或m:n）。</w:t>
-      </w:r>
-    </w:p>
-    <w:p>
-      <w:pPr>
-        <w:spacing w:line="360" w:lineRule="exact"/>
-        <w:ind w:firstLine="420" w:firstLineChars="200"/>
-        <w:jc w:val="left"/>
-        <w:rPr>
-          <w:rFonts w:hint="eastAsia" w:ascii="宋体" w:hAnsi="宋体"/>
-          <w:kern w:val="2"/>
-          <w:sz w:val="21"/>
-          <w:szCs w:val="21"/>
-          <w:lang w:val="en-US" w:eastAsia="zh-CN" w:bidi="ar-SA"/>
-        </w:rPr>
-      </w:pPr>
-      <w:r>
-        <w:rPr>
-          <w:rFonts w:hint="eastAsia" w:ascii="宋体" w:hAnsi="宋体"/>
-          <w:kern w:val="2"/>
-          <w:sz w:val="21"/>
-          <w:szCs w:val="21"/>
-          <w:lang w:val="en-US" w:eastAsia="zh-CN" w:bidi="ar-SA"/>
-        </w:rPr>
-        <w:t>在E-R图中有如下四个成分：</w:t>
-      </w:r>
-    </w:p>
-    <w:p>
-      <w:pPr>
-        <w:spacing w:line="360" w:lineRule="exact"/>
-        <w:ind w:firstLine="420" w:firstLineChars="200"/>
-        <w:jc w:val="left"/>
-        <w:rPr>
-          <w:rFonts w:hint="eastAsia" w:ascii="宋体" w:hAnsi="宋体"/>
-          <w:kern w:val="2"/>
-          <w:sz w:val="21"/>
-          <w:szCs w:val="21"/>
-          <w:lang w:val="en-US" w:eastAsia="zh-CN" w:bidi="ar-SA"/>
-        </w:rPr>
-      </w:pPr>
-      <w:r>
-        <w:rPr>
-          <w:rFonts w:hint="eastAsia" w:ascii="宋体" w:hAnsi="宋体"/>
-          <w:kern w:val="2"/>
-          <w:sz w:val="21"/>
-          <w:szCs w:val="21"/>
-          <w:lang w:val="en-US" w:eastAsia="zh-CN" w:bidi="ar-SA"/>
-        </w:rPr>
-        <w:t>1.矩形，表示实体，在框中记入实体名。</w:t>
-      </w:r>
-    </w:p>
-    <w:p>
-      <w:pPr>
-        <w:spacing w:line="360" w:lineRule="exact"/>
-        <w:ind w:firstLine="420" w:firstLineChars="200"/>
-        <w:jc w:val="left"/>
-        <w:rPr>
-          <w:rFonts w:hint="eastAsia" w:ascii="宋体" w:hAnsi="宋体"/>
-          <w:kern w:val="2"/>
-          <w:sz w:val="21"/>
-          <w:szCs w:val="21"/>
-          <w:lang w:val="en-US" w:eastAsia="zh-CN" w:bidi="ar-SA"/>
-        </w:rPr>
-      </w:pPr>
-      <w:r>
-        <w:rPr>
-          <w:rFonts w:hint="eastAsia" w:ascii="宋体" w:hAnsi="宋体"/>
-          <w:kern w:val="2"/>
-          <w:sz w:val="21"/>
-          <w:szCs w:val="21"/>
-          <w:lang w:val="en-US" w:eastAsia="zh-CN" w:bidi="ar-SA"/>
-        </w:rPr>
-        <w:t>2.菱形，表示联系，在框中记入联系名。</w:t>
-      </w:r>
-    </w:p>
-    <w:p>
-      <w:pPr>
-        <w:spacing w:line="360" w:lineRule="exact"/>
-        <w:ind w:firstLine="420" w:firstLineChars="200"/>
-        <w:jc w:val="left"/>
-        <w:rPr>
-          <w:rFonts w:hint="eastAsia" w:ascii="宋体" w:hAnsi="宋体"/>
-          <w:kern w:val="2"/>
-          <w:sz w:val="21"/>
-          <w:szCs w:val="21"/>
-          <w:lang w:val="en-US" w:eastAsia="zh-CN" w:bidi="ar-SA"/>
-        </w:rPr>
-      </w:pPr>
-      <w:r>
-        <w:rPr>
-          <w:rFonts w:hint="eastAsia" w:ascii="宋体" w:hAnsi="宋体"/>
-          <w:kern w:val="2"/>
-          <w:sz w:val="21"/>
-          <w:szCs w:val="21"/>
-          <w:lang w:val="en-US" w:eastAsia="zh-CN" w:bidi="ar-SA"/>
-        </w:rPr>
-        <w:t>3.椭圆，表示实体或联系的属性，将属性名记入框中。</w:t>
-      </w:r>
-    </w:p>
-    <w:p>
-      <w:pPr>
-        <w:spacing w:line="360" w:lineRule="exact"/>
-        <w:ind w:firstLine="420" w:firstLineChars="200"/>
-        <w:jc w:val="left"/>
-        <w:rPr>
-          <w:rFonts w:hint="eastAsia" w:ascii="宋体" w:hAnsi="宋体"/>
-          <w:kern w:val="2"/>
-          <w:sz w:val="21"/>
-          <w:szCs w:val="21"/>
-          <w:lang w:val="en-US" w:eastAsia="zh-CN" w:bidi="ar-SA"/>
-        </w:rPr>
-      </w:pPr>
-      <w:r>
-        <w:rPr>
-          <w:rFonts w:hint="eastAsia" w:ascii="宋体" w:hAnsi="宋体"/>
-          <w:kern w:val="2"/>
-          <w:sz w:val="21"/>
-          <w:szCs w:val="21"/>
-          <w:lang w:val="en-US" w:eastAsia="zh-CN" w:bidi="ar-SA"/>
-        </w:rPr>
-        <w:t>4.连线 实体与属性之间；实体与联系之间；联系与属性之间用直线相连，并在直线上标注联系的类型。（对于一对一联系，要在两个实体的连线方向各写1； 对于一对多联系，要在一的一方写1，多的一方写N；对于多对多关系，则要在两个实体连线方向各写N和M，也可以写不同的字母来表示是多对多的关系）。</w:t>
-      </w:r>
-    </w:p>
-    <w:p>
-      <w:pPr>
-        <w:spacing w:line="360" w:lineRule="exact"/>
-        <w:ind w:firstLine="420" w:firstLineChars="200"/>
-        <w:jc w:val="left"/>
-        <w:rPr>
-          <w:rFonts w:hint="eastAsia" w:ascii="宋体" w:hAnsi="宋体"/>
-          <w:kern w:val="2"/>
-          <w:sz w:val="21"/>
-          <w:szCs w:val="21"/>
-          <w:lang w:val="en-US" w:eastAsia="zh-CN" w:bidi="ar-SA"/>
-        </w:rPr>
-      </w:pPr>
-      <w:r>
-        <w:rPr>
-          <w:rFonts w:hint="eastAsia" w:ascii="宋体" w:hAnsi="宋体"/>
-          <w:kern w:val="2"/>
-          <w:sz w:val="21"/>
-          <w:szCs w:val="21"/>
-          <w:lang w:val="en-US" w:eastAsia="zh-CN" w:bidi="ar-SA"/>
-        </w:rPr>
-        <w:t>有正确的需求分析才能制造好的E-R图。本商城系统的E-R图如图4-2所示。</w:t>
-      </w:r>
-    </w:p>
-    <w:p>
-      <w:pPr>
-        <w:spacing w:line="360" w:lineRule="exact"/>
-        <w:ind w:firstLine="480" w:firstLineChars="200"/>
-        <w:rPr>
-          <w:rFonts w:hint="eastAsia"/>
-          <w:sz w:val="24"/>
-          <w:szCs w:val="24"/>
-        </w:rPr>
-      </w:pPr>
-    </w:p>
-    <w:p>
-      <w:pPr>
-        <w:widowControl/>
-        <w:jc w:val="left"/>
-        <w:rPr>
-          <w:rFonts w:ascii="宋体" w:hAnsi="宋体" w:cs="宋体"/>
-          <w:kern w:val="0"/>
-          <w:sz w:val="24"/>
-          <w:szCs w:val="24"/>
-        </w:rPr>
-      </w:pPr>
-      <w:r>
-        <w:object>
-          <v:shape id="_x0000_i1025" o:spt="75" type="#_x0000_t75" style="height:411.7pt;width:414.8pt;" o:ole="t" filled="f" stroked="f" coordsize="21600,21600">
-            <v:path/>
-            <v:fill on="f" focussize="0,0"/>
-            <v:stroke on="f"/>
-            <v:imagedata r:id="rId24" o:title=""/>
-            <o:lock v:ext="edit" aspectratio="t"/>
-            <w10:wrap type="none"/>
-            <w10:anchorlock/>
-          </v:shape>
-          <o:OLEObject Type="Embed" ProgID="Visio.Drawing.11" ShapeID="_x0000_i1025" DrawAspect="Content" ObjectID="_1468075725" r:id="rId23">
-            <o:LockedField>false</o:LockedField>
-          </o:OLEObject>
-        </w:object>
-      </w:r>
-    </w:p>
-    <w:p>
-      <w:pPr>
-        <w:widowControl/>
-        <w:spacing w:before="156" w:beforeLines="50" w:after="156" w:afterLines="50"/>
-        <w:jc w:val="center"/>
-        <w:rPr>
-          <w:rFonts w:hint="eastAsia" w:ascii="宋体" w:hAnsi="宋体"/>
-          <w:szCs w:val="21"/>
-        </w:rPr>
-      </w:pPr>
-      <w:r>
-        <w:rPr>
-          <w:rFonts w:hint="eastAsia" w:ascii="宋体" w:hAnsi="宋体" w:cs="宋体"/>
-          <w:bCs/>
-          <w:szCs w:val="21"/>
-        </w:rPr>
-        <w:t>图</w:t>
-      </w:r>
-      <w:r>
-        <w:rPr>
-          <w:bCs/>
-          <w:szCs w:val="21"/>
-        </w:rPr>
-        <w:t>4-</w:t>
-      </w:r>
-      <w:r>
-        <w:rPr>
-          <w:rFonts w:hint="eastAsia"/>
-          <w:bCs/>
-          <w:szCs w:val="21"/>
-        </w:rPr>
-        <w:t>2</w:t>
-      </w:r>
-      <w:r>
-        <w:rPr>
-          <w:bCs/>
-          <w:szCs w:val="21"/>
-        </w:rPr>
-        <w:t xml:space="preserve"> E-R</w:t>
-      </w:r>
-      <w:r>
-        <w:rPr>
-          <w:rFonts w:hint="eastAsia" w:ascii="宋体" w:hAnsi="宋体" w:cs="宋体"/>
-          <w:bCs/>
-          <w:szCs w:val="21"/>
-        </w:rPr>
-        <w:t>图</w:t>
-      </w:r>
-    </w:p>
-    <w:p>
-      <w:pPr>
-        <w:pStyle w:val="4"/>
-      </w:pPr>
-      <w:bookmarkStart w:id="46" w:name="_Toc423082117"/>
-      <w:bookmarkStart w:id="47" w:name="_Toc23414"/>
+        <w:t xml:space="preserve">4.4.1 </w:t>
+      </w:r>
       <w:r>
         <w:rPr>
           <w:rFonts w:hint="eastAsia"/>
         </w:rPr>
         <w:t>数据库的详细设计</w:t>
       </w:r>
-      <w:bookmarkEnd w:id="46"/>
+      <w:bookmarkEnd w:id="41"/>
       <w:r>
         <w:rPr>
           <w:rFonts w:hint="eastAsia"/>
         </w:rPr>
         <w:t>   </w:t>
       </w:r>
-      <w:bookmarkEnd w:id="47"/>
+      <w:bookmarkEnd w:id="42"/>
     </w:p>
     <w:p>
       <w:pPr>
@@ -12592,12 +11450,6 @@
             <w:insideV w:val="single" w:color="auto" w:sz="4" w:space="0"/>
           </w:tblBorders>
           <w:tblLayout w:type="fixed"/>
-          <w:tblCellMar>
-            <w:top w:w="0" w:type="dxa"/>
-            <w:left w:w="108" w:type="dxa"/>
-            <w:bottom w:w="0" w:type="dxa"/>
-            <w:right w:w="108" w:type="dxa"/>
-          </w:tblCellMar>
         </w:tblPrEx>
         <w:trPr>
           <w:trHeight w:val="335" w:hRule="atLeast"/>
@@ -30306,12 +29158,6 @@
             <w:insideV w:val="single" w:color="auto" w:sz="4" w:space="0"/>
           </w:tblBorders>
           <w:tblLayout w:type="fixed"/>
-          <w:tblCellMar>
-            <w:top w:w="0" w:type="dxa"/>
-            <w:left w:w="108" w:type="dxa"/>
-            <w:bottom w:w="0" w:type="dxa"/>
-            <w:right w:w="108" w:type="dxa"/>
-          </w:tblCellMar>
         </w:tblPrEx>
         <w:trPr>
           <w:trHeight w:val="335" w:hRule="atLeast"/>
@@ -31587,7 +30433,7 @@
           <w:lang w:val="en-US" w:eastAsia="zh-CN"/>
         </w:rPr>
       </w:pPr>
-      <w:bookmarkStart w:id="48" w:name="_Toc18288"/>
+      <w:bookmarkStart w:id="43" w:name="_Toc18288"/>
       <w:r>
         <w:rPr>
           <w:rFonts w:hint="eastAsia"/>
@@ -31595,8 +30441,8 @@
         </w:rPr>
         <w:t>系统实现</w:t>
       </w:r>
-      <w:bookmarkEnd w:id="31"/>
-      <w:bookmarkEnd w:id="48"/>
+      <w:bookmarkEnd w:id="28"/>
+      <w:bookmarkEnd w:id="43"/>
     </w:p>
     <w:p>
       <w:pPr>
@@ -31638,17 +30484,17 @@
           <w:lang w:val="en-US" w:eastAsia="zh-CN"/>
         </w:rPr>
       </w:pPr>
-      <w:bookmarkStart w:id="49" w:name="_Toc5326"/>
-      <w:bookmarkStart w:id="50" w:name="_Toc28213"/>
+      <w:bookmarkStart w:id="44" w:name="_Toc28213"/>
+      <w:bookmarkStart w:id="45" w:name="_Toc5326"/>
       <w:r>
         <w:rPr>
           <w:rFonts w:hint="eastAsia"/>
           <w:lang w:val="en-US" w:eastAsia="zh-CN"/>
         </w:rPr>
-        <w:t>5.1前台功能的实现</w:t>
-      </w:r>
-      <w:bookmarkEnd w:id="49"/>
-      <w:bookmarkEnd w:id="50"/>
+        <w:t>5.1前台功能模块的实现</w:t>
+      </w:r>
+      <w:bookmarkEnd w:id="44"/>
+      <w:bookmarkEnd w:id="45"/>
     </w:p>
     <w:p>
       <w:pPr>
@@ -31861,7 +30707,7 @@
     <w:p>
       <w:pPr>
         <w:spacing w:line="360" w:lineRule="exact"/>
-        <w:ind w:firstLine="420" w:firstLineChars="200"/>
+        <w:ind w:firstLine="420" w:firstLineChars="0"/>
         <w:jc w:val="left"/>
         <w:rPr>
           <w:rFonts w:hint="eastAsia" w:ascii="宋体" w:hAnsi="宋体"/>
@@ -31932,10 +30778,8 @@
       <w:pPr>
         <w:jc w:val="center"/>
         <w:rPr>
-          <w:rFonts w:hint="eastAsia" w:ascii="宋体" w:hAnsi="宋体" w:cs="宋体"/>
-          <w:bCs/>
-          <w:sz w:val="24"/>
-          <w:szCs w:val="24"/>
+          <w:rFonts w:hint="eastAsia" w:eastAsiaTheme="minorEastAsia"/>
+          <w:lang w:val="en-US" w:eastAsia="zh-CN"/>
         </w:rPr>
       </w:pPr>
       <w:r>
@@ -31957,7 +30801,7 @@
                     </pic:cNvPicPr>
                   </pic:nvPicPr>
                   <pic:blipFill>
-                    <a:blip r:embed="rId25"/>
+                    <a:blip r:embed="rId21"/>
                     <a:stretch>
                       <a:fillRect/>
                     </a:stretch>
@@ -32032,7 +30876,7 @@
                     </pic:cNvPicPr>
                   </pic:nvPicPr>
                   <pic:blipFill>
-                    <a:blip r:embed="rId26"/>
+                    <a:blip r:embed="rId22"/>
                     <a:stretch>
                       <a:fillRect/>
                     </a:stretch>
@@ -32101,7 +30945,7 @@
                     </pic:cNvPicPr>
                   </pic:nvPicPr>
                   <pic:blipFill>
-                    <a:blip r:embed="rId27"/>
+                    <a:blip r:embed="rId23"/>
                     <a:stretch>
                       <a:fillRect/>
                     </a:stretch>
@@ -32170,7 +31014,7 @@
                     </pic:cNvPicPr>
                   </pic:nvPicPr>
                   <pic:blipFill>
-                    <a:blip r:embed="rId28"/>
+                    <a:blip r:embed="rId24"/>
                     <a:stretch>
                       <a:fillRect/>
                     </a:stretch>
@@ -32336,17 +31180,24 @@
           <w:lang w:val="en-US" w:eastAsia="zh-CN"/>
         </w:rPr>
       </w:pPr>
-      <w:bookmarkStart w:id="51" w:name="_Toc21788"/>
-      <w:bookmarkStart w:id="52" w:name="_Toc240"/>
+      <w:bookmarkStart w:id="46" w:name="_Toc21788"/>
+      <w:bookmarkStart w:id="47" w:name="_Toc240"/>
       <w:r>
         <w:rPr>
           <w:rFonts w:hint="eastAsia"/>
           <w:lang w:val="en-US" w:eastAsia="zh-CN"/>
         </w:rPr>
-        <w:t>5.4后台总代理的实现</w:t>
-      </w:r>
-      <w:bookmarkEnd w:id="51"/>
-      <w:bookmarkEnd w:id="52"/>
+        <w:t>5.2</w:t>
+      </w:r>
+      <w:bookmarkEnd w:id="46"/>
+      <w:bookmarkEnd w:id="47"/>
+      <w:r>
+        <w:rPr>
+          <w:rFonts w:hint="eastAsia"/>
+          <w:lang w:val="en-US" w:eastAsia="zh-CN"/>
+        </w:rPr>
+        <w:t>总代理功能模块的实现</w:t>
+      </w:r>
     </w:p>
     <w:p>
       <w:pPr>
@@ -32465,7 +31316,7 @@
                     </pic:cNvPicPr>
                   </pic:nvPicPr>
                   <pic:blipFill>
-                    <a:blip r:embed="rId29"/>
+                    <a:blip r:embed="rId25"/>
                     <a:stretch>
                       <a:fillRect/>
                     </a:stretch>
@@ -32560,7 +31411,7 @@
                     </pic:cNvPicPr>
                   </pic:nvPicPr>
                   <pic:blipFill>
-                    <a:blip r:embed="rId30"/>
+                    <a:blip r:embed="rId26"/>
                     <a:stretch>
                       <a:fillRect/>
                     </a:stretch>
@@ -32654,7 +31505,7 @@
                     </pic:cNvPicPr>
                   </pic:nvPicPr>
                   <pic:blipFill>
-                    <a:blip r:embed="rId31"/>
+                    <a:blip r:embed="rId27"/>
                     <a:stretch>
                       <a:fillRect/>
                     </a:stretch>
@@ -32743,7 +31594,7 @@
                     </pic:cNvPicPr>
                   </pic:nvPicPr>
                   <pic:blipFill>
-                    <a:blip r:embed="rId32"/>
+                    <a:blip r:embed="rId28"/>
                     <a:stretch>
                       <a:fillRect/>
                     </a:stretch>
@@ -32874,7 +31725,7 @@
                     </pic:cNvPicPr>
                   </pic:nvPicPr>
                   <pic:blipFill>
-                    <a:blip r:embed="rId33"/>
+                    <a:blip r:embed="rId29"/>
                     <a:stretch>
                       <a:fillRect/>
                     </a:stretch>
@@ -32976,7 +31827,7 @@
                     </pic:cNvPicPr>
                   </pic:nvPicPr>
                   <pic:blipFill>
-                    <a:blip r:embed="rId34"/>
+                    <a:blip r:embed="rId30"/>
                     <a:stretch>
                       <a:fillRect/>
                     </a:stretch>
@@ -33010,8 +31861,8 @@
           <w:lang w:val="en-US" w:eastAsia="zh-CN"/>
         </w:rPr>
       </w:pPr>
-      <w:bookmarkStart w:id="53" w:name="_Toc31242"/>
-      <w:bookmarkStart w:id="54" w:name="_Toc4275"/>
+      <w:bookmarkStart w:id="48" w:name="_Toc31242"/>
+      <w:bookmarkStart w:id="49" w:name="_Toc4275"/>
       <w:r>
         <w:rPr>
           <w:rFonts w:hint="eastAsia"/>
@@ -33019,8 +31870,8 @@
         </w:rPr>
         <w:t>系统测试</w:t>
       </w:r>
-      <w:bookmarkEnd w:id="53"/>
-      <w:bookmarkEnd w:id="54"/>
+      <w:bookmarkEnd w:id="48"/>
+      <w:bookmarkEnd w:id="49"/>
     </w:p>
     <w:p>
       <w:pPr>
@@ -33038,8 +31889,8 @@
           <w:lang w:val="en-US" w:eastAsia="zh-CN"/>
         </w:rPr>
       </w:pPr>
-      <w:bookmarkStart w:id="55" w:name="_Toc30332"/>
-      <w:bookmarkStart w:id="56" w:name="_Toc20719"/>
+      <w:bookmarkStart w:id="50" w:name="_Toc30332"/>
+      <w:bookmarkStart w:id="51" w:name="_Toc20719"/>
       <w:r>
         <w:rPr>
           <w:rFonts w:hint="eastAsia"/>
@@ -33047,8 +31898,8 @@
         </w:rPr>
         <w:t>6.1系统整体测试步骤</w:t>
       </w:r>
-      <w:bookmarkEnd w:id="55"/>
-      <w:bookmarkEnd w:id="56"/>
+      <w:bookmarkEnd w:id="50"/>
+      <w:bookmarkEnd w:id="51"/>
     </w:p>
     <w:p>
       <w:pPr>
@@ -33401,8 +32252,8 @@
           <w:lang w:val="en-US" w:eastAsia="zh-CN"/>
         </w:rPr>
       </w:pPr>
-      <w:bookmarkStart w:id="57" w:name="_Toc21910"/>
-      <w:bookmarkStart w:id="58" w:name="_Toc32552"/>
+      <w:bookmarkStart w:id="52" w:name="_Toc32552"/>
+      <w:bookmarkStart w:id="53" w:name="_Toc21910"/>
       <w:r>
         <w:rPr>
           <w:rFonts w:hint="eastAsia"/>
@@ -33410,8 +32261,8 @@
         </w:rPr>
         <w:t>6.2测试用例</w:t>
       </w:r>
-      <w:bookmarkEnd w:id="57"/>
-      <w:bookmarkEnd w:id="58"/>
+      <w:bookmarkEnd w:id="52"/>
+      <w:bookmarkEnd w:id="53"/>
     </w:p>
     <w:p>
       <w:pPr>
@@ -34280,8 +33131,8 @@
           <w:lang w:val="en-US" w:eastAsia="zh-CN"/>
         </w:rPr>
       </w:pPr>
-      <w:bookmarkStart w:id="59" w:name="_Toc31693"/>
-      <w:bookmarkStart w:id="60" w:name="_Toc27643"/>
+      <w:bookmarkStart w:id="54" w:name="_Toc27643"/>
+      <w:bookmarkStart w:id="55" w:name="_Toc31693"/>
       <w:r>
         <w:rPr>
           <w:rFonts w:hint="eastAsia"/>
@@ -34289,8 +33140,8 @@
         </w:rPr>
         <w:t>6.3测试结果</w:t>
       </w:r>
-      <w:bookmarkEnd w:id="59"/>
-      <w:bookmarkEnd w:id="60"/>
+      <w:bookmarkEnd w:id="54"/>
+      <w:bookmarkEnd w:id="55"/>
     </w:p>
     <w:p>
       <w:pPr>
@@ -34314,110 +33165,8 @@
         </w:rPr>
         <w:t>测试结果包括界面及功能测试和代码测试两部分，本系统对每个功能点做了详细的测试，测试结果正常。测试结果表如表6-3所示。</w:t>
       </w:r>
-    </w:p>
-    <w:p>
-      <w:pPr>
-        <w:pStyle w:val="5"/>
-        <w:ind w:firstLine="420" w:firstLineChars="200"/>
-        <w:rPr>
-          <w:rFonts w:hint="eastAsia" w:ascii="宋体" w:hAnsi="宋体" w:cs="Times New Roman"/>
-          <w:kern w:val="2"/>
-          <w:sz w:val="21"/>
-          <w:szCs w:val="21"/>
-          <w:lang w:val="en-US" w:eastAsia="zh-CN" w:bidi="ar-SA"/>
-        </w:rPr>
-      </w:pPr>
-    </w:p>
-    <w:p>
-      <w:pPr>
-        <w:pStyle w:val="5"/>
-        <w:ind w:firstLine="420" w:firstLineChars="200"/>
-        <w:rPr>
-          <w:rFonts w:hint="eastAsia" w:ascii="宋体" w:hAnsi="宋体" w:cs="Times New Roman"/>
-          <w:kern w:val="2"/>
-          <w:sz w:val="21"/>
-          <w:szCs w:val="21"/>
-          <w:lang w:val="en-US" w:eastAsia="zh-CN" w:bidi="ar-SA"/>
-        </w:rPr>
-      </w:pPr>
-    </w:p>
-    <w:p>
-      <w:pPr>
-        <w:pStyle w:val="5"/>
-        <w:ind w:firstLine="420" w:firstLineChars="200"/>
-        <w:rPr>
-          <w:rFonts w:hint="eastAsia" w:ascii="宋体" w:hAnsi="宋体" w:cs="Times New Roman"/>
-          <w:kern w:val="2"/>
-          <w:sz w:val="21"/>
-          <w:szCs w:val="21"/>
-          <w:lang w:val="en-US" w:eastAsia="zh-CN" w:bidi="ar-SA"/>
-        </w:rPr>
-      </w:pPr>
-    </w:p>
-    <w:p>
-      <w:pPr>
-        <w:pStyle w:val="5"/>
-        <w:ind w:firstLine="420" w:firstLineChars="200"/>
-        <w:rPr>
-          <w:rFonts w:hint="eastAsia" w:ascii="宋体" w:hAnsi="宋体" w:cs="Times New Roman"/>
-          <w:kern w:val="2"/>
-          <w:sz w:val="21"/>
-          <w:szCs w:val="21"/>
-          <w:lang w:val="en-US" w:eastAsia="zh-CN" w:bidi="ar-SA"/>
-        </w:rPr>
-      </w:pPr>
-    </w:p>
-    <w:p>
-      <w:pPr>
-        <w:pStyle w:val="5"/>
-        <w:ind w:firstLine="420" w:firstLineChars="200"/>
-        <w:rPr>
-          <w:rFonts w:hint="eastAsia" w:ascii="宋体" w:hAnsi="宋体" w:cs="Times New Roman"/>
-          <w:kern w:val="2"/>
-          <w:sz w:val="21"/>
-          <w:szCs w:val="21"/>
-          <w:lang w:val="en-US" w:eastAsia="zh-CN" w:bidi="ar-SA"/>
-        </w:rPr>
-      </w:pPr>
-    </w:p>
-    <w:p>
-      <w:pPr>
-        <w:pStyle w:val="5"/>
-        <w:ind w:firstLine="420" w:firstLineChars="200"/>
-        <w:rPr>
-          <w:rFonts w:hint="eastAsia" w:ascii="宋体" w:hAnsi="宋体" w:cs="Times New Roman"/>
-          <w:kern w:val="2"/>
-          <w:sz w:val="21"/>
-          <w:szCs w:val="21"/>
-          <w:lang w:val="en-US" w:eastAsia="zh-CN" w:bidi="ar-SA"/>
-        </w:rPr>
-      </w:pPr>
-    </w:p>
-    <w:p>
-      <w:pPr>
-        <w:pStyle w:val="5"/>
-        <w:ind w:firstLine="420" w:firstLineChars="200"/>
-        <w:rPr>
-          <w:rFonts w:hint="eastAsia" w:ascii="宋体" w:hAnsi="宋体" w:cs="Times New Roman"/>
-          <w:kern w:val="2"/>
-          <w:sz w:val="21"/>
-          <w:szCs w:val="21"/>
-          <w:lang w:val="en-US" w:eastAsia="zh-CN" w:bidi="ar-SA"/>
-        </w:rPr>
-      </w:pPr>
-    </w:p>
-    <w:p>
-      <w:pPr>
-        <w:pStyle w:val="5"/>
-        <w:ind w:firstLine="420" w:firstLineChars="200"/>
-        <w:rPr>
-          <w:rFonts w:hint="eastAsia" w:ascii="宋体" w:hAnsi="宋体" w:cs="Times New Roman"/>
-          <w:kern w:val="2"/>
-          <w:sz w:val="21"/>
-          <w:szCs w:val="21"/>
-          <w:lang w:val="en-US" w:eastAsia="zh-CN" w:bidi="ar-SA"/>
-        </w:rPr>
-      </w:pPr>
+      <w:bookmarkStart w:id="66" w:name="_GoBack"/>
+      <w:bookmarkEnd w:id="66"/>
     </w:p>
     <w:p>
       <w:pPr>
@@ -39771,8 +38520,8 @@
           <w:lang w:val="en-US" w:eastAsia="zh-CN"/>
         </w:rPr>
       </w:pPr>
-      <w:bookmarkStart w:id="61" w:name="_Toc15378"/>
-      <w:bookmarkStart w:id="62" w:name="_Toc12846"/>
+      <w:bookmarkStart w:id="56" w:name="_Toc12846"/>
+      <w:bookmarkStart w:id="57" w:name="_Toc15378"/>
       <w:r>
         <w:rPr>
           <w:rFonts w:hint="eastAsia"/>
@@ -39780,8 +38529,8 @@
         </w:rPr>
         <w:t>总结</w:t>
       </w:r>
-      <w:bookmarkEnd w:id="61"/>
-      <w:bookmarkEnd w:id="62"/>
+      <w:bookmarkEnd w:id="56"/>
+      <w:bookmarkEnd w:id="57"/>
     </w:p>
     <w:p>
       <w:pPr>
@@ -39920,9 +38669,9 @@
           <w:szCs w:val="30"/>
         </w:rPr>
       </w:pPr>
-      <w:bookmarkStart w:id="63" w:name="_Toc13368"/>
-      <w:bookmarkStart w:id="64" w:name="_Toc135064059"/>
-      <w:bookmarkStart w:id="65" w:name="_Toc5632"/>
+      <w:bookmarkStart w:id="58" w:name="_Toc135064059"/>
+      <w:bookmarkStart w:id="59" w:name="_Toc5632"/>
+      <w:bookmarkStart w:id="60" w:name="_Toc13368"/>
       <w:r>
         <w:rPr>
           <w:rFonts w:hint="eastAsia"/>
@@ -39931,9 +38680,9 @@
         </w:rPr>
         <w:t>鸣  谢</w:t>
       </w:r>
-      <w:bookmarkEnd w:id="63"/>
-      <w:bookmarkEnd w:id="64"/>
-      <w:bookmarkEnd w:id="65"/>
+      <w:bookmarkEnd w:id="58"/>
+      <w:bookmarkEnd w:id="59"/>
+      <w:bookmarkEnd w:id="60"/>
     </w:p>
     <w:p>
       <w:pPr>
@@ -40316,9 +39065,9 @@
           <w:szCs w:val="30"/>
         </w:rPr>
       </w:pPr>
-      <w:bookmarkStart w:id="66" w:name="_Toc29177"/>
-      <w:bookmarkStart w:id="67" w:name="_Toc27605"/>
-      <w:bookmarkStart w:id="68" w:name="_Toc135064060"/>
+      <w:bookmarkStart w:id="61" w:name="_Toc29177"/>
+      <w:bookmarkStart w:id="62" w:name="_Toc135064060"/>
+      <w:bookmarkStart w:id="63" w:name="_Toc27605"/>
       <w:r>
         <w:rPr>
           <w:rFonts w:hint="eastAsia"/>
@@ -40327,9 +39076,9 @@
         </w:rPr>
         <w:t>参考文献</w:t>
       </w:r>
-      <w:bookmarkEnd w:id="66"/>
-      <w:bookmarkEnd w:id="67"/>
-      <w:bookmarkEnd w:id="68"/>
+      <w:bookmarkEnd w:id="61"/>
+      <w:bookmarkEnd w:id="62"/>
+      <w:bookmarkEnd w:id="63"/>
     </w:p>
     <w:p>
       <w:pPr>
@@ -40840,7 +39589,7 @@
           <w:lang w:val="en-US" w:eastAsia="zh-CN"/>
         </w:rPr>
       </w:pPr>
-      <w:bookmarkStart w:id="69" w:name="_Toc17412"/>
+      <w:bookmarkStart w:id="64" w:name="_Toc17412"/>
       <w:r>
         <w:rPr>
           <w:rFonts w:hint="eastAsia"/>
@@ -40848,7 +39597,7 @@
         </w:rPr>
         <w:t>附录一：部分前端代码</w:t>
       </w:r>
-      <w:bookmarkEnd w:id="69"/>
+      <w:bookmarkEnd w:id="64"/>
     </w:p>
     <w:p>
       <w:pPr>
@@ -44809,7 +43558,7 @@
           <w:lang w:val="en-US" w:eastAsia="zh-CN"/>
         </w:rPr>
       </w:pPr>
-      <w:bookmarkStart w:id="70" w:name="_Toc24789"/>
+      <w:bookmarkStart w:id="65" w:name="_Toc24789"/>
       <w:r>
         <w:rPr>
           <w:rFonts w:hint="eastAsia"/>
@@ -44817,7 +43566,7 @@
         </w:rPr>
         <w:t>附录二：部分后台代码</w:t>
       </w:r>
-      <w:bookmarkEnd w:id="70"/>
+      <w:bookmarkEnd w:id="65"/>
     </w:p>
     <w:p>
       <w:pPr>

</xml_diff>